<commit_message>
final edit on svm was not committed
</commit_message>
<xml_diff>
--- a/Report2-94105803-94100024.docx
+++ b/Report2-94105803-94100024.docx
@@ -99,70 +99,7 @@
           <w:szCs w:val="36"/>
           <w:rtl/>
         </w:rPr>
-        <w:t>شبنم</w:t>
-      </w:r>
-      <w:r>
-        <w:rPr>
-          <w:rFonts w:ascii="BNazaninBold" w:cs="B Nazanin"/>
-          <w:b/>
-          <w:bCs/>
-          <w:sz w:val="36"/>
-          <w:szCs w:val="36"/>
-        </w:rPr>
-        <w:t xml:space="preserve"> </w:t>
-      </w:r>
-      <w:r>
-        <w:rPr>
-          <w:rFonts w:ascii="BNazaninBold" w:cs="B Nazanin" w:hint="cs"/>
-          <w:b/>
-          <w:bCs/>
-          <w:sz w:val="36"/>
-          <w:szCs w:val="36"/>
-          <w:rtl/>
-        </w:rPr>
-        <w:t>قاسمی</w:t>
-      </w:r>
-      <w:r>
-        <w:rPr>
-          <w:rFonts w:ascii="BNazaninBold" w:cs="B Nazanin"/>
-          <w:b/>
-          <w:bCs/>
-          <w:sz w:val="36"/>
-          <w:szCs w:val="36"/>
-        </w:rPr>
-        <w:t xml:space="preserve"> </w:t>
-      </w:r>
-      <w:r>
-        <w:rPr>
-          <w:rFonts w:ascii="BNazaninBold" w:cs="B Nazanin" w:hint="cs"/>
-          <w:b/>
-          <w:bCs/>
-          <w:sz w:val="36"/>
-          <w:szCs w:val="36"/>
-          <w:rtl/>
-        </w:rPr>
-        <w:t>راد</w:t>
-      </w:r>
-      <w:r>
-        <w:rPr>
-          <w:rFonts w:ascii="BNazaninBold" w:cs="B Nazanin"/>
-          <w:b/>
-          <w:bCs/>
-          <w:sz w:val="36"/>
-          <w:szCs w:val="36"/>
-        </w:rPr>
-        <w:t xml:space="preserve"> </w:t>
-      </w:r>
-      <w:r>
-        <w:rPr>
-          <w:rFonts w:ascii="BNazaninBold" w:cs="B Nazanin" w:hint="cs"/>
-          <w:b/>
-          <w:bCs/>
-          <w:sz w:val="36"/>
-          <w:szCs w:val="36"/>
-          <w:rtl/>
-        </w:rPr>
-        <w:t xml:space="preserve"> 94105803</w:t>
+        <w:t>پرند علیزاده علمداری 94100024</w:t>
       </w:r>
     </w:p>
     <w:p>
@@ -190,7 +127,70 @@
           <w:szCs w:val="36"/>
           <w:rtl/>
         </w:rPr>
-        <w:t>پرند علیزاده علمداری 94100024</w:t>
+        <w:t>شبنم</w:t>
+      </w:r>
+      <w:r>
+        <w:rPr>
+          <w:rFonts w:ascii="BNazaninBold" w:cs="B Nazanin"/>
+          <w:b/>
+          <w:bCs/>
+          <w:sz w:val="36"/>
+          <w:szCs w:val="36"/>
+        </w:rPr>
+        <w:t xml:space="preserve"> </w:t>
+      </w:r>
+      <w:r>
+        <w:rPr>
+          <w:rFonts w:ascii="BNazaninBold" w:cs="B Nazanin" w:hint="cs"/>
+          <w:b/>
+          <w:bCs/>
+          <w:sz w:val="36"/>
+          <w:szCs w:val="36"/>
+          <w:rtl/>
+        </w:rPr>
+        <w:t>قاسمی</w:t>
+      </w:r>
+      <w:r>
+        <w:rPr>
+          <w:rFonts w:ascii="BNazaninBold" w:cs="B Nazanin"/>
+          <w:b/>
+          <w:bCs/>
+          <w:sz w:val="36"/>
+          <w:szCs w:val="36"/>
+        </w:rPr>
+        <w:t xml:space="preserve"> </w:t>
+      </w:r>
+      <w:r>
+        <w:rPr>
+          <w:rFonts w:ascii="BNazaninBold" w:cs="B Nazanin" w:hint="cs"/>
+          <w:b/>
+          <w:bCs/>
+          <w:sz w:val="36"/>
+          <w:szCs w:val="36"/>
+          <w:rtl/>
+        </w:rPr>
+        <w:t>راد</w:t>
+      </w:r>
+      <w:r>
+        <w:rPr>
+          <w:rFonts w:ascii="BNazaninBold" w:cs="B Nazanin"/>
+          <w:b/>
+          <w:bCs/>
+          <w:sz w:val="36"/>
+          <w:szCs w:val="36"/>
+        </w:rPr>
+        <w:t xml:space="preserve"> </w:t>
+      </w:r>
+      <w:r>
+        <w:rPr>
+          <w:rFonts w:ascii="BNazaninBold" w:cs="B Nazanin" w:hint="cs"/>
+          <w:b/>
+          <w:bCs/>
+          <w:sz w:val="36"/>
+          <w:szCs w:val="36"/>
+          <w:rtl/>
+        </w:rPr>
+        <w:t xml:space="preserve"> 94105803</w:t>
       </w:r>
     </w:p>
     <w:p>
@@ -209,6 +209,8 @@
           <w:szCs w:val="28"/>
         </w:rPr>
       </w:pPr>
+      <w:bookmarkStart w:id="0" w:name="_GoBack"/>
+      <w:bookmarkEnd w:id="0"/>
     </w:p>
     <w:p>
       <w:pPr>
@@ -218,6 +220,8 @@
           <w:rFonts w:cs="B Nazanin"/>
           <w:sz w:val="26"/>
           <w:szCs w:val="26"/>
+          <w:rtl/>
+          <w:lang w:bidi="fa-IR"/>
         </w:rPr>
       </w:pPr>
       <w:r>
@@ -363,6 +367,55 @@
           <w:rtl/>
         </w:rPr>
         <w:t xml:space="preserve"> زبان برنامه نویسی پایتون است.</w:t>
+      </w:r>
+      <w:r>
+        <w:rPr>
+          <w:rFonts w:cs="B Nazanin" w:hint="cs"/>
+          <w:sz w:val="26"/>
+          <w:szCs w:val="26"/>
+          <w:rtl/>
+        </w:rPr>
+        <w:t xml:space="preserve"> به دلیل یک اشکال فنی در ران کردن بخش </w:t>
+      </w:r>
+      <w:proofErr w:type="spellStart"/>
+      <w:r>
+        <w:rPr>
+          <w:rFonts w:cs="B Nazanin"/>
+          <w:sz w:val="26"/>
+          <w:szCs w:val="26"/>
+        </w:rPr>
+        <w:t>svm</w:t>
+      </w:r>
+      <w:proofErr w:type="spellEnd"/>
+      <w:r>
+        <w:rPr>
+          <w:rFonts w:cs="B Nazanin" w:hint="cs"/>
+          <w:sz w:val="26"/>
+          <w:szCs w:val="26"/>
+          <w:rtl/>
+          <w:lang w:bidi="fa-IR"/>
+        </w:rPr>
+        <w:t xml:space="preserve"> که زمان ز</w:t>
+      </w:r>
+      <w:r>
+        <w:rPr>
+          <w:rFonts w:cs="B Nazanin" w:hint="cs"/>
+          <w:sz w:val="26"/>
+          <w:szCs w:val="26"/>
+          <w:rtl/>
+          <w:lang w:bidi="fa-IR"/>
+        </w:rPr>
+        <w:t>یادی می‌برد، پروژه را با یک ربع</w:t>
+      </w:r>
+      <w:r>
+        <w:rPr>
+          <w:rFonts w:cs="B Nazanin" w:hint="cs"/>
+          <w:sz w:val="26"/>
+          <w:szCs w:val="26"/>
+          <w:rtl/>
+          <w:lang w:bidi="fa-IR"/>
+        </w:rPr>
+        <w:t xml:space="preserve"> تاخیر آپلود کردیم، اگر امکان دارد لطفا 1 روز اضافی لحاظ نکنید.</w:t>
       </w:r>
     </w:p>
     <w:p>
@@ -371,11 +424,26 @@
         <w:jc w:val="both"/>
         <w:rPr>
           <w:rFonts w:cs="B Nazanin"/>
-          <w:sz w:val="26"/>
-          <w:szCs w:val="26"/>
-          <w:rtl/>
-        </w:rPr>
-      </w:pPr>
+          <w:b/>
+          <w:bCs/>
+          <w:sz w:val="26"/>
+          <w:szCs w:val="26"/>
+          <w:rtl/>
+          <w:lang w:bidi="fa-IR"/>
+        </w:rPr>
+      </w:pPr>
+      <w:r>
+        <w:rPr>
+          <w:rFonts w:cs="B Nazanin" w:hint="cs"/>
+          <w:b/>
+          <w:bCs/>
+          <w:sz w:val="26"/>
+          <w:szCs w:val="26"/>
+          <w:rtl/>
+          <w:lang w:bidi="fa-IR"/>
+        </w:rPr>
+        <w:t>پیش‌پردازش:</w:t>
+      </w:r>
     </w:p>
     <w:p>
       <w:pPr>
@@ -386,6 +454,7 @@
           <w:sz w:val="26"/>
           <w:szCs w:val="26"/>
           <w:rtl/>
+          <w:lang w:bidi="fa-IR"/>
         </w:rPr>
       </w:pPr>
       <w:r>
@@ -494,8 +563,147 @@
         </w:rPr>
         <w:t xml:space="preserve"> استفاده شده است.</w:t>
       </w:r>
-      <w:bookmarkStart w:id="0" w:name="_GoBack"/>
-      <w:bookmarkEnd w:id="0"/>
+      <w:r>
+        <w:rPr>
+          <w:rFonts w:cs="B Nazanin" w:hint="cs"/>
+          <w:sz w:val="26"/>
+          <w:szCs w:val="26"/>
+          <w:rtl/>
+          <w:lang w:bidi="fa-IR"/>
+        </w:rPr>
+        <w:t xml:space="preserve"> در فایل </w:t>
+      </w:r>
+      <w:proofErr w:type="spellStart"/>
+      <w:r>
+        <w:rPr>
+          <w:rFonts w:cs="B Nazanin"/>
+          <w:sz w:val="26"/>
+          <w:szCs w:val="26"/>
+          <w:lang w:bidi="fa-IR"/>
+        </w:rPr>
+        <w:t>tf-idf</w:t>
+      </w:r>
+      <w:proofErr w:type="spellEnd"/>
+      <w:r>
+        <w:rPr>
+          <w:rFonts w:cs="B Nazanin" w:hint="cs"/>
+          <w:sz w:val="26"/>
+          <w:szCs w:val="26"/>
+          <w:rtl/>
+          <w:lang w:bidi="fa-IR"/>
+        </w:rPr>
+        <w:t xml:space="preserve">، با کمک اطلاعات استخراج شده از فایل </w:t>
+      </w:r>
+      <w:r>
+        <w:rPr>
+          <w:rFonts w:cs="B Nazanin"/>
+          <w:sz w:val="26"/>
+          <w:szCs w:val="26"/>
+          <w:lang w:bidi="fa-IR"/>
+        </w:rPr>
+        <w:t>csv</w:t>
+      </w:r>
+      <w:r>
+        <w:rPr>
+          <w:rFonts w:cs="B Nazanin" w:hint="cs"/>
+          <w:sz w:val="26"/>
+          <w:szCs w:val="26"/>
+          <w:rtl/>
+          <w:lang w:bidi="fa-IR"/>
+        </w:rPr>
+        <w:t xml:space="preserve"> مربوط به داده های </w:t>
+      </w:r>
+      <w:r>
+        <w:rPr>
+          <w:rFonts w:cs="B Nazanin"/>
+          <w:sz w:val="26"/>
+          <w:szCs w:val="26"/>
+          <w:lang w:bidi="fa-IR"/>
+        </w:rPr>
+        <w:t>train</w:t>
+      </w:r>
+      <w:r>
+        <w:rPr>
+          <w:rFonts w:cs="B Nazanin" w:hint="cs"/>
+          <w:sz w:val="26"/>
+          <w:szCs w:val="26"/>
+          <w:rtl/>
+          <w:lang w:bidi="fa-IR"/>
+        </w:rPr>
+        <w:t xml:space="preserve">، تگ ها را ذخیره‌سازی کرده‌ایم و برای ساختن فضای برداری، به ازای تمام کلمات ایندکس شده </w:t>
+      </w:r>
+      <w:proofErr w:type="spellStart"/>
+      <w:r>
+        <w:rPr>
+          <w:rFonts w:cs="B Nazanin"/>
+          <w:sz w:val="26"/>
+          <w:szCs w:val="26"/>
+          <w:lang w:bidi="fa-IR"/>
+        </w:rPr>
+        <w:t>tf</w:t>
+      </w:r>
+      <w:proofErr w:type="spellEnd"/>
+      <w:r>
+        <w:rPr>
+          <w:rFonts w:cs="B Nazanin"/>
+          <w:sz w:val="26"/>
+          <w:szCs w:val="26"/>
+          <w:lang w:bidi="fa-IR"/>
+        </w:rPr>
+        <w:t xml:space="preserve"> </w:t>
+      </w:r>
+      <w:r>
+        <w:rPr>
+          <w:rFonts w:cs="B Nazanin" w:hint="cs"/>
+          <w:sz w:val="26"/>
+          <w:szCs w:val="26"/>
+          <w:rtl/>
+          <w:lang w:bidi="fa-IR"/>
+        </w:rPr>
+        <w:t xml:space="preserve"> و </w:t>
+      </w:r>
+      <w:proofErr w:type="spellStart"/>
+      <w:r>
+        <w:rPr>
+          <w:rFonts w:cs="B Nazanin"/>
+          <w:sz w:val="26"/>
+          <w:szCs w:val="26"/>
+          <w:lang w:bidi="fa-IR"/>
+        </w:rPr>
+        <w:t>idf</w:t>
+      </w:r>
+      <w:proofErr w:type="spellEnd"/>
+      <w:r>
+        <w:rPr>
+          <w:rFonts w:cs="B Nazanin" w:hint="cs"/>
+          <w:sz w:val="26"/>
+          <w:szCs w:val="26"/>
+          <w:rtl/>
+          <w:lang w:bidi="fa-IR"/>
+        </w:rPr>
+        <w:t xml:space="preserve"> را در این مجموعه محاسبه کرده و نهایتا این بردارها را نیز ذخیره‌سازی کرده‌ایم. مشابه همین کار برای داده‌های تست در فایل </w:t>
+      </w:r>
+      <w:proofErr w:type="spellStart"/>
+      <w:r>
+        <w:rPr>
+          <w:rFonts w:cs="B Nazanin"/>
+          <w:sz w:val="26"/>
+          <w:szCs w:val="26"/>
+          <w:lang w:bidi="fa-IR"/>
+        </w:rPr>
+        <w:t>test_vectors</w:t>
+      </w:r>
+      <w:proofErr w:type="spellEnd"/>
+      <w:r>
+        <w:rPr>
+          <w:rFonts w:cs="B Nazanin" w:hint="cs"/>
+          <w:sz w:val="26"/>
+          <w:szCs w:val="26"/>
+          <w:rtl/>
+          <w:lang w:bidi="fa-IR"/>
+        </w:rPr>
+        <w:t xml:space="preserve"> انجام شده است.</w:t>
+      </w:r>
     </w:p>
     <w:p>
       <w:pPr>
@@ -509,6 +717,2606 @@
           <w:lang w:bidi="fa-IR"/>
         </w:rPr>
       </w:pPr>
+      <w:r>
+        <w:rPr>
+          <w:rFonts w:cs="B Nazanin"/>
+          <w:sz w:val="26"/>
+          <w:szCs w:val="26"/>
+          <w:lang w:bidi="fa-IR"/>
+        </w:rPr>
+        <w:t>Precision</w:t>
+      </w:r>
+      <w:r>
+        <w:rPr>
+          <w:rFonts w:cs="B Nazanin" w:hint="cs"/>
+          <w:sz w:val="26"/>
+          <w:szCs w:val="26"/>
+          <w:rtl/>
+          <w:lang w:bidi="fa-IR"/>
+        </w:rPr>
+        <w:t xml:space="preserve"> و </w:t>
+      </w:r>
+      <w:r>
+        <w:rPr>
+          <w:rFonts w:cs="B Nazanin"/>
+          <w:sz w:val="26"/>
+          <w:szCs w:val="26"/>
+          <w:lang w:bidi="fa-IR"/>
+        </w:rPr>
+        <w:t>Recall</w:t>
+      </w:r>
+      <w:r>
+        <w:rPr>
+          <w:rFonts w:cs="B Nazanin" w:hint="cs"/>
+          <w:sz w:val="26"/>
+          <w:szCs w:val="26"/>
+          <w:rtl/>
+          <w:lang w:bidi="fa-IR"/>
+        </w:rPr>
+        <w:t xml:space="preserve"> و </w:t>
+      </w:r>
+      <w:r>
+        <w:rPr>
+          <w:rFonts w:cs="B Nazanin"/>
+          <w:sz w:val="26"/>
+          <w:szCs w:val="26"/>
+          <w:lang w:bidi="fa-IR"/>
+        </w:rPr>
+        <w:t>F1</w:t>
+      </w:r>
+      <w:r>
+        <w:rPr>
+          <w:rFonts w:cs="B Nazanin" w:hint="cs"/>
+          <w:sz w:val="26"/>
+          <w:szCs w:val="26"/>
+          <w:rtl/>
+          <w:lang w:bidi="fa-IR"/>
+        </w:rPr>
+        <w:t xml:space="preserve"> </w:t>
+      </w:r>
+      <w:r>
+        <w:rPr>
+          <w:rFonts w:cs="B Nazanin" w:hint="cs"/>
+          <w:sz w:val="26"/>
+          <w:szCs w:val="26"/>
+          <w:rtl/>
+          <w:lang w:bidi="fa-IR"/>
+        </w:rPr>
+        <w:t>برای هر کلاس جدا حساب شدند</w:t>
+      </w:r>
+      <w:r>
+        <w:rPr>
+          <w:rFonts w:cs="B Nazanin"/>
+          <w:sz w:val="26"/>
+          <w:szCs w:val="26"/>
+          <w:lang w:bidi="fa-IR"/>
+        </w:rPr>
+        <w:t>.</w:t>
+      </w:r>
+    </w:p>
+    <w:p>
+      <w:pPr>
+        <w:bidi/>
+        <w:jc w:val="both"/>
+        <w:rPr>
+          <w:rFonts w:cs="B Nazanin"/>
+          <w:sz w:val="26"/>
+          <w:szCs w:val="26"/>
+          <w:lang w:bidi="fa-IR"/>
+        </w:rPr>
+      </w:pPr>
+    </w:p>
+    <w:p>
+      <w:pPr>
+        <w:bidi/>
+        <w:jc w:val="both"/>
+        <w:rPr>
+          <w:rFonts w:cs="B Nazanin"/>
+          <w:sz w:val="26"/>
+          <w:szCs w:val="26"/>
+          <w:rtl/>
+          <w:lang w:bidi="fa-IR"/>
+        </w:rPr>
+      </w:pPr>
+      <w:proofErr w:type="spellStart"/>
+      <w:r>
+        <w:rPr>
+          <w:rFonts w:cs="B Nazanin"/>
+          <w:b/>
+          <w:bCs/>
+          <w:sz w:val="26"/>
+          <w:szCs w:val="26"/>
+          <w:lang w:bidi="fa-IR"/>
+        </w:rPr>
+        <w:t>random_forest</w:t>
+      </w:r>
+      <w:proofErr w:type="spellEnd"/>
+      <w:r>
+        <w:rPr>
+          <w:rFonts w:cs="B Nazanin" w:hint="cs"/>
+          <w:sz w:val="26"/>
+          <w:szCs w:val="26"/>
+          <w:rtl/>
+          <w:lang w:bidi="fa-IR"/>
+        </w:rPr>
+        <w:t>:</w:t>
+      </w:r>
+    </w:p>
+    <w:p>
+      <w:pPr>
+        <w:bidi/>
+        <w:jc w:val="both"/>
+        <w:rPr>
+          <w:rFonts w:cs="B Nazanin"/>
+          <w:sz w:val="26"/>
+          <w:szCs w:val="26"/>
+          <w:lang w:bidi="fa-IR"/>
+        </w:rPr>
+      </w:pPr>
+      <w:r>
+        <w:rPr>
+          <w:rFonts w:cs="B Nazanin" w:hint="cs"/>
+          <w:sz w:val="26"/>
+          <w:szCs w:val="26"/>
+          <w:rtl/>
+          <w:lang w:bidi="fa-IR"/>
+        </w:rPr>
+        <w:t xml:space="preserve">دقت </w:t>
+      </w:r>
+      <w:r>
+        <w:rPr>
+          <w:rFonts w:cs="B Nazanin"/>
+          <w:sz w:val="26"/>
+          <w:szCs w:val="26"/>
+          <w:lang w:bidi="fa-IR"/>
+        </w:rPr>
+        <w:t xml:space="preserve">random forest </w:t>
+      </w:r>
+      <w:r>
+        <w:rPr>
+          <w:rFonts w:cs="B Nazanin" w:hint="cs"/>
+          <w:sz w:val="26"/>
+          <w:szCs w:val="26"/>
+          <w:rtl/>
+          <w:lang w:bidi="fa-IR"/>
+        </w:rPr>
+        <w:t xml:space="preserve"> با ۱۰۰ درخت و عمق نامحدود برای داده</w:t>
+      </w:r>
+      <w:r>
+        <w:rPr>
+          <w:rFonts w:cs="B Nazanin"/>
+          <w:sz w:val="26"/>
+          <w:szCs w:val="26"/>
+          <w:lang w:bidi="fa-IR"/>
+        </w:rPr>
+        <w:t xml:space="preserve"> train </w:t>
+      </w:r>
+      <w:r>
+        <w:rPr>
+          <w:rFonts w:cs="B Nazanin" w:hint="cs"/>
+          <w:sz w:val="26"/>
+          <w:szCs w:val="26"/>
+          <w:rtl/>
+          <w:lang w:bidi="fa-IR"/>
+        </w:rPr>
+        <w:t>مقادیر زیر بود:</w:t>
+      </w:r>
+    </w:p>
+    <w:p>
+      <w:pPr>
+        <w:shd w:val="clear" w:color="auto" w:fill="FFFFFF"/>
+        <w:tabs>
+          <w:tab w:val="left" w:pos="916"/>
+          <w:tab w:val="left" w:pos="1832"/>
+          <w:tab w:val="left" w:pos="2748"/>
+          <w:tab w:val="left" w:pos="3664"/>
+          <w:tab w:val="left" w:pos="4580"/>
+          <w:tab w:val="left" w:pos="5496"/>
+          <w:tab w:val="left" w:pos="6412"/>
+          <w:tab w:val="left" w:pos="7328"/>
+          <w:tab w:val="left" w:pos="8244"/>
+          <w:tab w:val="left" w:pos="9160"/>
+          <w:tab w:val="left" w:pos="10076"/>
+          <w:tab w:val="left" w:pos="10992"/>
+          <w:tab w:val="left" w:pos="11908"/>
+          <w:tab w:val="left" w:pos="12824"/>
+          <w:tab w:val="left" w:pos="13740"/>
+          <w:tab w:val="left" w:pos="14656"/>
+        </w:tabs>
+        <w:spacing w:after="0" w:line="240" w:lineRule="auto"/>
+        <w:rPr>
+          <w:rFonts w:ascii="Menlo" w:eastAsia="Times New Roman" w:hAnsi="Menlo" w:cs="B Nazanin"/>
+          <w:color w:val="000000"/>
+          <w:sz w:val="24"/>
+          <w:szCs w:val="24"/>
+        </w:rPr>
+      </w:pPr>
+      <w:proofErr w:type="gramStart"/>
+      <w:r>
+        <w:rPr>
+          <w:rFonts w:ascii="Menlo" w:eastAsia="Times New Roman" w:hAnsi="Menlo" w:cs="B Nazanin"/>
+          <w:i/>
+          <w:iCs/>
+          <w:color w:val="808080"/>
+          <w:sz w:val="24"/>
+          <w:szCs w:val="24"/>
+        </w:rPr>
+        <w:t>train</w:t>
+      </w:r>
+      <w:proofErr w:type="gramEnd"/>
+      <w:r>
+        <w:rPr>
+          <w:rFonts w:ascii="Menlo" w:eastAsia="Times New Roman" w:hAnsi="Menlo" w:cs="B Nazanin"/>
+          <w:i/>
+          <w:iCs/>
+          <w:color w:val="808080"/>
+          <w:sz w:val="24"/>
+          <w:szCs w:val="24"/>
+        </w:rPr>
+        <w:t>:</w:t>
+      </w:r>
+      <w:r>
+        <w:rPr>
+          <w:rFonts w:ascii="Menlo" w:eastAsia="Times New Roman" w:hAnsi="Menlo" w:cs="B Nazanin"/>
+          <w:i/>
+          <w:iCs/>
+          <w:color w:val="808080"/>
+          <w:sz w:val="24"/>
+          <w:szCs w:val="24"/>
+        </w:rPr>
+        <w:br/>
+        <w:t>Accuracy:  0.9933333333333333</w:t>
+      </w:r>
+      <w:r>
+        <w:rPr>
+          <w:rFonts w:ascii="Menlo" w:eastAsia="Times New Roman" w:hAnsi="Menlo" w:cs="B Nazanin"/>
+          <w:i/>
+          <w:iCs/>
+          <w:color w:val="808080"/>
+          <w:sz w:val="24"/>
+          <w:szCs w:val="24"/>
+        </w:rPr>
+        <w:br/>
+      </w:r>
+      <w:r>
+        <w:rPr>
+          <w:rFonts w:ascii="Menlo" w:eastAsia="Times New Roman" w:hAnsi="Menlo" w:cs="B Nazanin"/>
+          <w:i/>
+          <w:iCs/>
+          <w:color w:val="808080"/>
+          <w:sz w:val="24"/>
+          <w:szCs w:val="24"/>
+        </w:rPr>
+        <w:t>Precision:  [0.99333629 0.99</w:t>
+      </w:r>
+      <w:r>
+        <w:rPr>
+          <w:rFonts w:ascii="Menlo" w:eastAsia="Times New Roman" w:hAnsi="Menlo" w:cs="B Nazanin"/>
+          <w:i/>
+          <w:iCs/>
+          <w:color w:val="808080"/>
+          <w:sz w:val="24"/>
+          <w:szCs w:val="24"/>
+        </w:rPr>
+        <w:t>204596 0.9915518  0.99284756]</w:t>
+      </w:r>
+      <w:r>
+        <w:rPr>
+          <w:rFonts w:ascii="Menlo" w:eastAsia="Times New Roman" w:hAnsi="Menlo" w:cs="B Nazanin"/>
+          <w:i/>
+          <w:iCs/>
+          <w:color w:val="808080"/>
+          <w:sz w:val="24"/>
+          <w:szCs w:val="24"/>
+        </w:rPr>
+        <w:br/>
+      </w:r>
+      <w:r>
+        <w:rPr>
+          <w:rFonts w:ascii="Menlo" w:eastAsia="Times New Roman" w:hAnsi="Menlo" w:cs="B Nazanin"/>
+          <w:i/>
+          <w:iCs/>
+          <w:color w:val="808080"/>
+          <w:sz w:val="24"/>
+          <w:szCs w:val="24"/>
+        </w:rPr>
+        <w:t>Recall:  [0.99377778 0.99777778 0.99111111 0.98711111]</w:t>
+      </w:r>
+    </w:p>
+    <w:p>
+      <w:pPr>
+        <w:bidi/>
+        <w:jc w:val="both"/>
+        <w:rPr>
+          <w:rFonts w:cs="B Nazanin"/>
+          <w:sz w:val="26"/>
+          <w:szCs w:val="26"/>
+          <w:rtl/>
+          <w:lang w:bidi="fa-IR"/>
+        </w:rPr>
+      </w:pPr>
+    </w:p>
+    <w:p>
+      <w:pPr>
+        <w:bidi/>
+        <w:jc w:val="both"/>
+        <w:rPr>
+          <w:rFonts w:cs="B Nazanin"/>
+          <w:sz w:val="26"/>
+          <w:szCs w:val="26"/>
+          <w:rtl/>
+          <w:lang w:bidi="fa-IR"/>
+        </w:rPr>
+      </w:pPr>
+      <w:r>
+        <w:rPr>
+          <w:rFonts w:cs="B Nazanin" w:hint="cs"/>
+          <w:sz w:val="26"/>
+          <w:szCs w:val="26"/>
+          <w:rtl/>
+          <w:lang w:bidi="fa-IR"/>
+        </w:rPr>
+        <w:t xml:space="preserve">برای داده </w:t>
+      </w:r>
+      <w:r>
+        <w:rPr>
+          <w:rFonts w:cs="B Nazanin"/>
+          <w:sz w:val="26"/>
+          <w:szCs w:val="26"/>
+          <w:lang w:bidi="fa-IR"/>
+        </w:rPr>
+        <w:t xml:space="preserve">test </w:t>
+      </w:r>
+      <w:r>
+        <w:rPr>
+          <w:rFonts w:cs="B Nazanin" w:hint="cs"/>
+          <w:sz w:val="26"/>
+          <w:szCs w:val="26"/>
+          <w:rtl/>
+          <w:lang w:bidi="fa-IR"/>
+        </w:rPr>
+        <w:t xml:space="preserve"> :‌</w:t>
+      </w:r>
+      <w:r>
+        <w:rPr>
+          <w:rFonts w:cs="B Nazanin"/>
+          <w:sz w:val="26"/>
+          <w:szCs w:val="26"/>
+          <w:lang w:bidi="fa-IR"/>
+        </w:rPr>
+        <w:t xml:space="preserve"> </w:t>
+      </w:r>
+      <w:r>
+        <w:rPr>
+          <w:rFonts w:cs="B Nazanin" w:hint="cs"/>
+          <w:sz w:val="26"/>
+          <w:szCs w:val="26"/>
+          <w:rtl/>
+          <w:lang w:bidi="fa-IR"/>
+        </w:rPr>
+        <w:t xml:space="preserve"> </w:t>
+      </w:r>
+    </w:p>
+    <w:p>
+      <w:pPr>
+        <w:shd w:val="clear" w:color="auto" w:fill="FFFFFF"/>
+        <w:tabs>
+          <w:tab w:val="left" w:pos="916"/>
+          <w:tab w:val="left" w:pos="1832"/>
+          <w:tab w:val="left" w:pos="2748"/>
+          <w:tab w:val="left" w:pos="3664"/>
+          <w:tab w:val="left" w:pos="4580"/>
+          <w:tab w:val="left" w:pos="5496"/>
+          <w:tab w:val="left" w:pos="6412"/>
+          <w:tab w:val="left" w:pos="7328"/>
+          <w:tab w:val="left" w:pos="8244"/>
+          <w:tab w:val="left" w:pos="9160"/>
+          <w:tab w:val="left" w:pos="10076"/>
+          <w:tab w:val="left" w:pos="10992"/>
+          <w:tab w:val="left" w:pos="11908"/>
+          <w:tab w:val="left" w:pos="12824"/>
+          <w:tab w:val="left" w:pos="13740"/>
+          <w:tab w:val="left" w:pos="14656"/>
+        </w:tabs>
+        <w:spacing w:after="0" w:line="240" w:lineRule="auto"/>
+        <w:rPr>
+          <w:rFonts w:ascii="Menlo" w:eastAsia="Times New Roman" w:hAnsi="Menlo" w:cs="B Nazanin"/>
+          <w:color w:val="000000"/>
+          <w:sz w:val="24"/>
+          <w:szCs w:val="24"/>
+        </w:rPr>
+      </w:pPr>
+      <w:r>
+        <w:rPr>
+          <w:rFonts w:ascii="Menlo" w:eastAsia="Times New Roman" w:hAnsi="Menlo" w:cs="B Nazanin"/>
+          <w:color w:val="000000"/>
+          <w:sz w:val="24"/>
+          <w:szCs w:val="24"/>
+        </w:rPr>
+        <w:br/>
+      </w:r>
+      <w:proofErr w:type="gramStart"/>
+      <w:r>
+        <w:rPr>
+          <w:rFonts w:ascii="Menlo" w:eastAsia="Times New Roman" w:hAnsi="Menlo" w:cs="B Nazanin"/>
+          <w:i/>
+          <w:iCs/>
+          <w:color w:val="808080"/>
+          <w:sz w:val="24"/>
+          <w:szCs w:val="24"/>
+        </w:rPr>
+        <w:t>test</w:t>
+      </w:r>
+      <w:proofErr w:type="gramEnd"/>
+      <w:r>
+        <w:rPr>
+          <w:rFonts w:ascii="Menlo" w:eastAsia="Times New Roman" w:hAnsi="Menlo" w:cs="B Nazanin"/>
+          <w:i/>
+          <w:iCs/>
+          <w:color w:val="808080"/>
+          <w:sz w:val="24"/>
+          <w:szCs w:val="24"/>
+        </w:rPr>
+        <w:t>:</w:t>
+      </w:r>
+      <w:r>
+        <w:rPr>
+          <w:rFonts w:ascii="Menlo" w:eastAsia="Times New Roman" w:hAnsi="Menlo" w:cs="B Nazanin"/>
+          <w:i/>
+          <w:iCs/>
+          <w:color w:val="808080"/>
+          <w:sz w:val="24"/>
+          <w:szCs w:val="24"/>
+        </w:rPr>
+        <w:br/>
+        <w:t>Accuracy:  0.749</w:t>
+      </w:r>
+      <w:r>
+        <w:rPr>
+          <w:rFonts w:ascii="Menlo" w:eastAsia="Times New Roman" w:hAnsi="Menlo" w:cs="B Nazanin"/>
+          <w:i/>
+          <w:iCs/>
+          <w:color w:val="808080"/>
+          <w:sz w:val="24"/>
+          <w:szCs w:val="24"/>
+        </w:rPr>
+        <w:br/>
+        <w:t>Precision:  [0.76422764 0.81617647 0.692      0.71551724]</w:t>
+      </w:r>
+      <w:r>
+        <w:rPr>
+          <w:rFonts w:ascii="Menlo" w:eastAsia="Times New Roman" w:hAnsi="Menlo" w:cs="B Nazanin"/>
+          <w:i/>
+          <w:iCs/>
+          <w:color w:val="808080"/>
+          <w:sz w:val="24"/>
+          <w:szCs w:val="24"/>
+        </w:rPr>
+        <w:br/>
+        <w:t>Recall:  [0.752 0.888 0.692 0.664]</w:t>
+      </w:r>
+      <w:r>
+        <w:rPr>
+          <w:rFonts w:ascii="Menlo" w:eastAsia="Times New Roman" w:hAnsi="Menlo" w:cs="B Nazanin"/>
+          <w:i/>
+          <w:iCs/>
+          <w:color w:val="808080"/>
+          <w:sz w:val="24"/>
+          <w:szCs w:val="24"/>
+        </w:rPr>
+        <w:br/>
+        <w:t>F1:  [0.7580645161290323, 0.8505747126436781, 0.692, 0.6887966804979253]</w:t>
+      </w:r>
+    </w:p>
+    <w:p>
+      <w:pPr>
+        <w:bidi/>
+        <w:jc w:val="both"/>
+        <w:rPr>
+          <w:rFonts w:cs="B Nazanin"/>
+          <w:sz w:val="26"/>
+          <w:szCs w:val="26"/>
+          <w:lang w:bidi="fa-IR"/>
+        </w:rPr>
+      </w:pPr>
+    </w:p>
+    <w:p>
+      <w:pPr>
+        <w:bidi/>
+        <w:jc w:val="both"/>
+        <w:rPr>
+          <w:rFonts w:cs="B Nazanin"/>
+          <w:b/>
+          <w:bCs/>
+          <w:sz w:val="26"/>
+          <w:szCs w:val="26"/>
+          <w:lang w:bidi="fa-IR"/>
+        </w:rPr>
+      </w:pPr>
+      <w:proofErr w:type="spellStart"/>
+      <w:r>
+        <w:rPr>
+          <w:rFonts w:cs="B Nazanin"/>
+          <w:b/>
+          <w:bCs/>
+          <w:sz w:val="26"/>
+          <w:szCs w:val="26"/>
+          <w:lang w:bidi="fa-IR"/>
+        </w:rPr>
+        <w:lastRenderedPageBreak/>
+        <w:t>Svm</w:t>
+      </w:r>
+      <w:proofErr w:type="spellEnd"/>
+      <w:r>
+        <w:rPr>
+          <w:rFonts w:cs="B Nazanin"/>
+          <w:b/>
+          <w:bCs/>
+          <w:sz w:val="26"/>
+          <w:szCs w:val="26"/>
+          <w:lang w:bidi="fa-IR"/>
+        </w:rPr>
+        <w:t>:</w:t>
+      </w:r>
+    </w:p>
+    <w:p>
+      <w:pPr>
+        <w:bidi/>
+        <w:jc w:val="both"/>
+        <w:rPr>
+          <w:rFonts w:cs="B Nazanin"/>
+          <w:sz w:val="26"/>
+          <w:szCs w:val="26"/>
+          <w:rtl/>
+          <w:lang w:bidi="fa-IR"/>
+        </w:rPr>
+      </w:pPr>
+      <w:r>
+        <w:rPr>
+          <w:rFonts w:cs="B Nazanin" w:hint="cs"/>
+          <w:sz w:val="26"/>
+          <w:szCs w:val="26"/>
+          <w:rtl/>
+          <w:lang w:bidi="fa-IR"/>
+        </w:rPr>
+        <w:t xml:space="preserve">90 درصد داده ها ترین شدند و 10 درصد برای ولیدیشن استفاده شد که نتایج برای </w:t>
+      </w:r>
+      <w:r>
+        <w:rPr>
+          <w:rFonts w:cs="B Nazanin"/>
+          <w:sz w:val="26"/>
+          <w:szCs w:val="26"/>
+          <w:lang w:bidi="fa-IR"/>
+        </w:rPr>
+        <w:t>c = 0.5, 1, 1.5 ,2</w:t>
+      </w:r>
+      <w:r>
+        <w:rPr>
+          <w:rFonts w:cs="B Nazanin" w:hint="cs"/>
+          <w:sz w:val="26"/>
+          <w:szCs w:val="26"/>
+          <w:rtl/>
+          <w:lang w:bidi="fa-IR"/>
+        </w:rPr>
+        <w:t xml:space="preserve"> به صورت زیر بود: </w:t>
+      </w:r>
+    </w:p>
+    <w:p>
+      <w:pPr>
+        <w:shd w:val="clear" w:color="auto" w:fill="2B2B2B"/>
+        <w:tabs>
+          <w:tab w:val="left" w:pos="916"/>
+          <w:tab w:val="left" w:pos="1832"/>
+          <w:tab w:val="left" w:pos="2748"/>
+          <w:tab w:val="left" w:pos="3664"/>
+          <w:tab w:val="left" w:pos="4580"/>
+          <w:tab w:val="left" w:pos="5496"/>
+          <w:tab w:val="left" w:pos="6412"/>
+          <w:tab w:val="left" w:pos="7328"/>
+          <w:tab w:val="left" w:pos="8244"/>
+          <w:tab w:val="left" w:pos="9160"/>
+          <w:tab w:val="left" w:pos="10076"/>
+          <w:tab w:val="left" w:pos="10992"/>
+          <w:tab w:val="left" w:pos="11908"/>
+          <w:tab w:val="left" w:pos="12824"/>
+          <w:tab w:val="left" w:pos="13740"/>
+          <w:tab w:val="left" w:pos="14656"/>
+        </w:tabs>
+        <w:spacing w:after="0" w:line="240" w:lineRule="auto"/>
+        <w:rPr>
+          <w:rFonts w:ascii="Consolas" w:eastAsia="Times New Roman" w:hAnsi="Consolas" w:cs="B Nazanin"/>
+          <w:color w:val="A9B7C6"/>
+          <w:sz w:val="20"/>
+          <w:szCs w:val="20"/>
+          <w:rtl/>
+        </w:rPr>
+      </w:pPr>
+      <w:r>
+        <w:rPr>
+          <w:rFonts w:ascii="Consolas" w:eastAsia="Times New Roman" w:hAnsi="Consolas" w:cs="B Nazanin"/>
+          <w:color w:val="A9B7C6"/>
+          <w:sz w:val="20"/>
+          <w:szCs w:val="20"/>
+        </w:rPr>
+        <w:t xml:space="preserve">c = </w:t>
+      </w:r>
+      <w:r>
+        <w:rPr>
+          <w:rFonts w:ascii="Consolas" w:eastAsia="Times New Roman" w:hAnsi="Consolas" w:cs="B Nazanin"/>
+          <w:color w:val="6897BB"/>
+          <w:sz w:val="20"/>
+          <w:szCs w:val="20"/>
+        </w:rPr>
+        <w:t>0.5</w:t>
+      </w:r>
+      <w:r>
+        <w:rPr>
+          <w:rFonts w:ascii="Consolas" w:eastAsia="Times New Roman" w:hAnsi="Consolas" w:cs="B Nazanin"/>
+          <w:color w:val="6897BB"/>
+          <w:sz w:val="20"/>
+          <w:szCs w:val="20"/>
+        </w:rPr>
+        <w:br/>
+      </w:r>
+      <w:r>
+        <w:rPr>
+          <w:rFonts w:ascii="Consolas" w:eastAsia="Times New Roman" w:hAnsi="Consolas" w:cs="B Nazanin"/>
+          <w:color w:val="A9B7C6"/>
+          <w:sz w:val="20"/>
+          <w:szCs w:val="20"/>
+        </w:rPr>
+        <w:t xml:space="preserve">Accuracy:  </w:t>
+      </w:r>
+      <w:r>
+        <w:rPr>
+          <w:rFonts w:ascii="Consolas" w:eastAsia="Times New Roman" w:hAnsi="Consolas" w:cs="B Nazanin"/>
+          <w:color w:val="6897BB"/>
+          <w:sz w:val="20"/>
+          <w:szCs w:val="20"/>
+        </w:rPr>
+        <w:t>0.8355555555555556</w:t>
+      </w:r>
+      <w:r>
+        <w:rPr>
+          <w:rFonts w:ascii="Consolas" w:eastAsia="Times New Roman" w:hAnsi="Consolas" w:cs="B Nazanin"/>
+          <w:color w:val="6897BB"/>
+          <w:sz w:val="20"/>
+          <w:szCs w:val="20"/>
+        </w:rPr>
+        <w:br/>
+      </w:r>
+      <w:r>
+        <w:rPr>
+          <w:rFonts w:ascii="Consolas" w:eastAsia="Times New Roman" w:hAnsi="Consolas" w:cs="B Nazanin"/>
+          <w:color w:val="A9B7C6"/>
+          <w:sz w:val="20"/>
+          <w:szCs w:val="20"/>
+        </w:rPr>
+        <w:t>Precision:  [</w:t>
+      </w:r>
+      <w:r>
+        <w:rPr>
+          <w:rFonts w:ascii="Consolas" w:eastAsia="Times New Roman" w:hAnsi="Consolas" w:cs="B Nazanin"/>
+          <w:color w:val="6897BB"/>
+          <w:sz w:val="20"/>
+          <w:szCs w:val="20"/>
+        </w:rPr>
+        <w:t>0.91346154 0.87398374 0.9273743  0.67790262</w:t>
+      </w:r>
+      <w:r>
+        <w:rPr>
+          <w:rFonts w:ascii="Consolas" w:eastAsia="Times New Roman" w:hAnsi="Consolas" w:cs="B Nazanin"/>
+          <w:color w:val="A9B7C6"/>
+          <w:sz w:val="20"/>
+          <w:szCs w:val="20"/>
+        </w:rPr>
+        <w:t>]</w:t>
+      </w:r>
+      <w:r>
+        <w:rPr>
+          <w:rFonts w:ascii="Consolas" w:eastAsia="Times New Roman" w:hAnsi="Consolas" w:cs="B Nazanin"/>
+          <w:color w:val="A9B7C6"/>
+          <w:sz w:val="20"/>
+          <w:szCs w:val="20"/>
+        </w:rPr>
+        <w:br/>
+        <w:t>Recall:  [</w:t>
+      </w:r>
+      <w:r>
+        <w:rPr>
+          <w:rFonts w:ascii="Consolas" w:eastAsia="Times New Roman" w:hAnsi="Consolas" w:cs="B Nazanin"/>
+          <w:color w:val="6897BB"/>
+          <w:sz w:val="20"/>
+          <w:szCs w:val="20"/>
+        </w:rPr>
+        <w:t>0.85972851 0.95132743 0.664      0.89162562</w:t>
+      </w:r>
+      <w:r>
+        <w:rPr>
+          <w:rFonts w:ascii="Consolas" w:eastAsia="Times New Roman" w:hAnsi="Consolas" w:cs="B Nazanin"/>
+          <w:color w:val="A9B7C6"/>
+          <w:sz w:val="20"/>
+          <w:szCs w:val="20"/>
+        </w:rPr>
+        <w:t>]</w:t>
+      </w:r>
+      <w:r>
+        <w:rPr>
+          <w:rFonts w:ascii="Consolas" w:eastAsia="Times New Roman" w:hAnsi="Consolas" w:cs="B Nazanin"/>
+          <w:color w:val="A9B7C6"/>
+          <w:sz w:val="20"/>
+          <w:szCs w:val="20"/>
+        </w:rPr>
+        <w:br/>
+      </w:r>
+      <w:r>
+        <w:rPr>
+          <w:rFonts w:ascii="Consolas" w:eastAsia="Times New Roman" w:hAnsi="Consolas" w:cs="B Nazanin"/>
+          <w:color w:val="A9B7C6"/>
+          <w:sz w:val="20"/>
+          <w:szCs w:val="20"/>
+        </w:rPr>
+        <w:br/>
+        <w:t xml:space="preserve">c = </w:t>
+      </w:r>
+      <w:r>
+        <w:rPr>
+          <w:rFonts w:ascii="Consolas" w:eastAsia="Times New Roman" w:hAnsi="Consolas" w:cs="B Nazanin"/>
+          <w:color w:val="6897BB"/>
+          <w:sz w:val="20"/>
+          <w:szCs w:val="20"/>
+        </w:rPr>
+        <w:t>1</w:t>
+      </w:r>
+      <w:r>
+        <w:rPr>
+          <w:rFonts w:ascii="Consolas" w:eastAsia="Times New Roman" w:hAnsi="Consolas" w:cs="B Nazanin"/>
+          <w:color w:val="6897BB"/>
+          <w:sz w:val="20"/>
+          <w:szCs w:val="20"/>
+        </w:rPr>
+        <w:br/>
+      </w:r>
+      <w:r>
+        <w:rPr>
+          <w:rFonts w:ascii="Consolas" w:eastAsia="Times New Roman" w:hAnsi="Consolas" w:cs="B Nazanin"/>
+          <w:color w:val="A9B7C6"/>
+          <w:sz w:val="20"/>
+          <w:szCs w:val="20"/>
+        </w:rPr>
+        <w:t>Precision:  [</w:t>
+      </w:r>
+      <w:r>
+        <w:rPr>
+          <w:rFonts w:ascii="Consolas" w:eastAsia="Times New Roman" w:hAnsi="Consolas" w:cs="B Nazanin"/>
+          <w:color w:val="6897BB"/>
+          <w:sz w:val="20"/>
+          <w:szCs w:val="20"/>
+        </w:rPr>
+        <w:t>0.91549296 0.91561181 0.90990991 0.78070175</w:t>
+      </w:r>
+      <w:r>
+        <w:rPr>
+          <w:rFonts w:ascii="Consolas" w:eastAsia="Times New Roman" w:hAnsi="Consolas" w:cs="B Nazanin"/>
+          <w:color w:val="A9B7C6"/>
+          <w:sz w:val="20"/>
+          <w:szCs w:val="20"/>
+        </w:rPr>
+        <w:t>]</w:t>
+      </w:r>
+      <w:r>
+        <w:rPr>
+          <w:rFonts w:ascii="Consolas" w:eastAsia="Times New Roman" w:hAnsi="Consolas" w:cs="B Nazanin"/>
+          <w:color w:val="A9B7C6"/>
+          <w:sz w:val="20"/>
+          <w:szCs w:val="20"/>
+        </w:rPr>
+        <w:br/>
+        <w:t>Recall:  [</w:t>
+      </w:r>
+      <w:r>
+        <w:rPr>
+          <w:rFonts w:ascii="Consolas" w:eastAsia="Times New Roman" w:hAnsi="Consolas" w:cs="B Nazanin"/>
+          <w:color w:val="6897BB"/>
+          <w:sz w:val="20"/>
+          <w:szCs w:val="20"/>
+        </w:rPr>
+        <w:t>0.88235294 0.96017699 0.808     0.87684729</w:t>
+      </w:r>
+      <w:r>
+        <w:rPr>
+          <w:rFonts w:ascii="Consolas" w:eastAsia="Times New Roman" w:hAnsi="Consolas" w:cs="B Nazanin"/>
+          <w:color w:val="A9B7C6"/>
+          <w:sz w:val="20"/>
+          <w:szCs w:val="20"/>
+        </w:rPr>
+        <w:t>]</w:t>
+      </w:r>
+      <w:r>
+        <w:rPr>
+          <w:rFonts w:ascii="Consolas" w:eastAsia="Times New Roman" w:hAnsi="Consolas" w:cs="B Nazanin"/>
+          <w:color w:val="A9B7C6"/>
+          <w:sz w:val="20"/>
+          <w:szCs w:val="20"/>
+        </w:rPr>
+        <w:br/>
+      </w:r>
+      <w:r>
+        <w:rPr>
+          <w:rFonts w:ascii="Consolas" w:eastAsia="Times New Roman" w:hAnsi="Consolas" w:cs="B Nazanin"/>
+          <w:color w:val="A9B7C6"/>
+          <w:sz w:val="20"/>
+          <w:szCs w:val="20"/>
+        </w:rPr>
+        <w:br/>
+        <w:t xml:space="preserve">c= </w:t>
+      </w:r>
+      <w:r>
+        <w:rPr>
+          <w:rFonts w:ascii="Consolas" w:eastAsia="Times New Roman" w:hAnsi="Consolas" w:cs="B Nazanin"/>
+          <w:color w:val="6897BB"/>
+          <w:sz w:val="20"/>
+          <w:szCs w:val="20"/>
+        </w:rPr>
+        <w:t>1.5</w:t>
+      </w:r>
+      <w:r>
+        <w:rPr>
+          <w:rFonts w:ascii="Consolas" w:eastAsia="Times New Roman" w:hAnsi="Consolas" w:cs="B Nazanin"/>
+          <w:color w:val="6897BB"/>
+          <w:sz w:val="20"/>
+          <w:szCs w:val="20"/>
+        </w:rPr>
+        <w:br/>
+      </w:r>
+      <w:r>
+        <w:rPr>
+          <w:rFonts w:ascii="Consolas" w:eastAsia="Times New Roman" w:hAnsi="Consolas" w:cs="B Nazanin"/>
+          <w:color w:val="A9B7C6"/>
+          <w:sz w:val="20"/>
+          <w:szCs w:val="20"/>
+        </w:rPr>
+        <w:t>Precision:  [</w:t>
+      </w:r>
+      <w:r>
+        <w:rPr>
+          <w:rFonts w:ascii="Consolas" w:eastAsia="Times New Roman" w:hAnsi="Consolas" w:cs="B Nazanin"/>
+          <w:color w:val="6897BB"/>
+          <w:sz w:val="20"/>
+          <w:szCs w:val="20"/>
+        </w:rPr>
+        <w:t>0.92344498 0.93886463 0.9086758  0.74485597</w:t>
+      </w:r>
+      <w:r>
+        <w:rPr>
+          <w:rFonts w:ascii="Consolas" w:eastAsia="Times New Roman" w:hAnsi="Consolas" w:cs="B Nazanin"/>
+          <w:color w:val="A9B7C6"/>
+          <w:sz w:val="20"/>
+          <w:szCs w:val="20"/>
+        </w:rPr>
+        <w:t>]</w:t>
+      </w:r>
+      <w:r>
+        <w:rPr>
+          <w:rFonts w:ascii="Consolas" w:eastAsia="Times New Roman" w:hAnsi="Consolas" w:cs="B Nazanin"/>
+          <w:color w:val="A9B7C6"/>
+          <w:sz w:val="20"/>
+          <w:szCs w:val="20"/>
+        </w:rPr>
+        <w:br/>
+        <w:t>Recall:  [</w:t>
+      </w:r>
+      <w:r>
+        <w:rPr>
+          <w:rFonts w:ascii="Consolas" w:eastAsia="Times New Roman" w:hAnsi="Consolas" w:cs="B Nazanin"/>
+          <w:color w:val="6897BB"/>
+          <w:sz w:val="20"/>
+          <w:szCs w:val="20"/>
+        </w:rPr>
+        <w:t>0.87330317 0.95132743 0.796      0.89162562</w:t>
+      </w:r>
+      <w:r>
+        <w:rPr>
+          <w:rFonts w:ascii="Consolas" w:eastAsia="Times New Roman" w:hAnsi="Consolas" w:cs="B Nazanin"/>
+          <w:color w:val="A9B7C6"/>
+          <w:sz w:val="20"/>
+          <w:szCs w:val="20"/>
+        </w:rPr>
+        <w:t>]</w:t>
+      </w:r>
+      <w:r>
+        <w:rPr>
+          <w:rFonts w:ascii="Consolas" w:eastAsia="Times New Roman" w:hAnsi="Consolas" w:cs="B Nazanin"/>
+          <w:color w:val="A9B7C6"/>
+          <w:sz w:val="20"/>
+          <w:szCs w:val="20"/>
+        </w:rPr>
+        <w:br/>
+      </w:r>
+      <w:r>
+        <w:rPr>
+          <w:rFonts w:ascii="Consolas" w:eastAsia="Times New Roman" w:hAnsi="Consolas" w:cs="B Nazanin"/>
+          <w:color w:val="A9B7C6"/>
+          <w:sz w:val="20"/>
+          <w:szCs w:val="20"/>
+        </w:rPr>
+        <w:br/>
+        <w:t xml:space="preserve">c = </w:t>
+      </w:r>
+      <w:r>
+        <w:rPr>
+          <w:rFonts w:ascii="Consolas" w:eastAsia="Times New Roman" w:hAnsi="Consolas" w:cs="B Nazanin"/>
+          <w:color w:val="6897BB"/>
+          <w:sz w:val="20"/>
+          <w:szCs w:val="20"/>
+        </w:rPr>
+        <w:t>2</w:t>
+      </w:r>
+      <w:r>
+        <w:rPr>
+          <w:rFonts w:ascii="Consolas" w:eastAsia="Times New Roman" w:hAnsi="Consolas" w:cs="B Nazanin"/>
+          <w:color w:val="6897BB"/>
+          <w:sz w:val="20"/>
+          <w:szCs w:val="20"/>
+        </w:rPr>
+        <w:br/>
+      </w:r>
+      <w:r>
+        <w:rPr>
+          <w:rFonts w:ascii="Consolas" w:eastAsia="Times New Roman" w:hAnsi="Consolas" w:cs="B Nazanin"/>
+          <w:color w:val="A9B7C6"/>
+          <w:sz w:val="20"/>
+          <w:szCs w:val="20"/>
+        </w:rPr>
+        <w:t xml:space="preserve">Accuracy:  </w:t>
+      </w:r>
+      <w:r>
+        <w:rPr>
+          <w:rFonts w:ascii="Consolas" w:eastAsia="Times New Roman" w:hAnsi="Consolas" w:cs="B Nazanin"/>
+          <w:color w:val="6897BB"/>
+          <w:sz w:val="20"/>
+          <w:szCs w:val="20"/>
+        </w:rPr>
+        <w:t>0.8777777777777778</w:t>
+      </w:r>
+      <w:r>
+        <w:rPr>
+          <w:rFonts w:ascii="Consolas" w:eastAsia="Times New Roman" w:hAnsi="Consolas" w:cs="B Nazanin"/>
+          <w:color w:val="6897BB"/>
+          <w:sz w:val="20"/>
+          <w:szCs w:val="20"/>
+        </w:rPr>
+        <w:br/>
+      </w:r>
+      <w:r>
+        <w:rPr>
+          <w:rFonts w:ascii="Consolas" w:eastAsia="Times New Roman" w:hAnsi="Consolas" w:cs="B Nazanin"/>
+          <w:color w:val="A9B7C6"/>
+          <w:sz w:val="20"/>
+          <w:szCs w:val="20"/>
+        </w:rPr>
+        <w:t>Precision:  [</w:t>
+      </w:r>
+      <w:r>
+        <w:rPr>
+          <w:rFonts w:ascii="Consolas" w:eastAsia="Times New Roman" w:hAnsi="Consolas" w:cs="B Nazanin"/>
+          <w:color w:val="6897BB"/>
+          <w:sz w:val="20"/>
+          <w:szCs w:val="20"/>
+        </w:rPr>
+        <w:t>0.91981132 0.93859649 0.90178571 0.75847458</w:t>
+      </w:r>
+      <w:r>
+        <w:rPr>
+          <w:rFonts w:ascii="Consolas" w:eastAsia="Times New Roman" w:hAnsi="Consolas" w:cs="B Nazanin"/>
+          <w:color w:val="A9B7C6"/>
+          <w:sz w:val="20"/>
+          <w:szCs w:val="20"/>
+        </w:rPr>
+        <w:t>]</w:t>
+      </w:r>
+      <w:r>
+        <w:rPr>
+          <w:rFonts w:ascii="Consolas" w:eastAsia="Times New Roman" w:hAnsi="Consolas" w:cs="B Nazanin"/>
+          <w:color w:val="A9B7C6"/>
+          <w:sz w:val="20"/>
+          <w:szCs w:val="20"/>
+        </w:rPr>
+        <w:br/>
+        <w:t>Recall:  [</w:t>
+      </w:r>
+      <w:r>
+        <w:rPr>
+          <w:rFonts w:ascii="Consolas" w:eastAsia="Times New Roman" w:hAnsi="Consolas" w:cs="B Nazanin"/>
+          <w:color w:val="6897BB"/>
+          <w:sz w:val="20"/>
+          <w:szCs w:val="20"/>
+        </w:rPr>
+        <w:t xml:space="preserve">0.88235294 0.94690265 0.808      0.8817734 </w:t>
+      </w:r>
+      <w:r>
+        <w:rPr>
+          <w:rFonts w:ascii="Consolas" w:eastAsia="Times New Roman" w:hAnsi="Consolas" w:cs="B Nazanin"/>
+          <w:color w:val="A9B7C6"/>
+          <w:sz w:val="20"/>
+          <w:szCs w:val="20"/>
+        </w:rPr>
+        <w:t>]</w:t>
+      </w:r>
+    </w:p>
+    <w:p>
+      <w:pPr>
+        <w:tabs>
+          <w:tab w:val="left" w:pos="916"/>
+          <w:tab w:val="left" w:pos="1832"/>
+          <w:tab w:val="left" w:pos="2748"/>
+          <w:tab w:val="left" w:pos="3664"/>
+          <w:tab w:val="left" w:pos="4580"/>
+          <w:tab w:val="left" w:pos="5496"/>
+          <w:tab w:val="left" w:pos="6412"/>
+          <w:tab w:val="left" w:pos="7328"/>
+          <w:tab w:val="left" w:pos="8244"/>
+          <w:tab w:val="left" w:pos="9160"/>
+          <w:tab w:val="left" w:pos="10076"/>
+          <w:tab w:val="left" w:pos="10992"/>
+          <w:tab w:val="left" w:pos="11908"/>
+          <w:tab w:val="left" w:pos="12824"/>
+          <w:tab w:val="left" w:pos="13740"/>
+          <w:tab w:val="left" w:pos="14656"/>
+        </w:tabs>
+        <w:bidi/>
+        <w:spacing w:after="0" w:line="240" w:lineRule="auto"/>
+        <w:rPr>
+          <w:rFonts w:ascii="Consolas" w:eastAsia="Times New Roman" w:hAnsi="Consolas" w:cs="B Nazanin"/>
+          <w:color w:val="A9B7C6"/>
+          <w:sz w:val="20"/>
+          <w:szCs w:val="20"/>
+          <w:rtl/>
+        </w:rPr>
+      </w:pPr>
+    </w:p>
+    <w:p>
+      <w:pPr>
+        <w:tabs>
+          <w:tab w:val="left" w:pos="916"/>
+          <w:tab w:val="left" w:pos="1832"/>
+          <w:tab w:val="left" w:pos="2748"/>
+          <w:tab w:val="left" w:pos="3664"/>
+          <w:tab w:val="left" w:pos="4580"/>
+          <w:tab w:val="left" w:pos="5496"/>
+          <w:tab w:val="left" w:pos="6412"/>
+          <w:tab w:val="left" w:pos="7328"/>
+          <w:tab w:val="left" w:pos="8244"/>
+          <w:tab w:val="left" w:pos="9160"/>
+          <w:tab w:val="left" w:pos="10076"/>
+          <w:tab w:val="left" w:pos="10992"/>
+          <w:tab w:val="left" w:pos="11908"/>
+          <w:tab w:val="left" w:pos="12824"/>
+          <w:tab w:val="left" w:pos="13740"/>
+          <w:tab w:val="left" w:pos="14656"/>
+        </w:tabs>
+        <w:bidi/>
+        <w:spacing w:after="0" w:line="240" w:lineRule="auto"/>
+        <w:rPr>
+          <w:rFonts w:ascii="Consolas" w:eastAsia="Times New Roman" w:hAnsi="Consolas" w:cs="B Nazanin"/>
+          <w:sz w:val="26"/>
+          <w:szCs w:val="26"/>
+          <w:rtl/>
+          <w:lang w:bidi="fa-IR"/>
+        </w:rPr>
+      </w:pPr>
+      <w:r>
+        <w:rPr>
+          <w:rFonts w:ascii="Consolas" w:eastAsia="Times New Roman" w:hAnsi="Consolas" w:cs="B Nazanin" w:hint="cs"/>
+          <w:sz w:val="26"/>
+          <w:szCs w:val="26"/>
+          <w:rtl/>
+        </w:rPr>
+        <w:t xml:space="preserve">همچنین برای داده‌های تست با در نظر گرفتن بهترین پارامتر </w:t>
+      </w:r>
+      <w:r>
+        <w:rPr>
+          <w:rFonts w:ascii="Consolas" w:eastAsia="Times New Roman" w:hAnsi="Consolas" w:cs="B Nazanin"/>
+          <w:sz w:val="26"/>
+          <w:szCs w:val="26"/>
+        </w:rPr>
+        <w:t>(c = 2)</w:t>
+      </w:r>
+      <w:r>
+        <w:rPr>
+          <w:rFonts w:ascii="Consolas" w:eastAsia="Times New Roman" w:hAnsi="Consolas" w:cs="B Nazanin" w:hint="cs"/>
+          <w:sz w:val="26"/>
+          <w:szCs w:val="26"/>
+          <w:rtl/>
+          <w:lang w:bidi="fa-IR"/>
+        </w:rPr>
+        <w:t xml:space="preserve"> ، نتایج یاد گرفتن کل داده‌ی </w:t>
+      </w:r>
+      <w:r>
+        <w:rPr>
+          <w:rFonts w:ascii="Consolas" w:eastAsia="Times New Roman" w:hAnsi="Consolas" w:cs="B Nazanin"/>
+          <w:sz w:val="26"/>
+          <w:szCs w:val="26"/>
+          <w:lang w:bidi="fa-IR"/>
+        </w:rPr>
+        <w:t>train</w:t>
+      </w:r>
+      <w:r>
+        <w:rPr>
+          <w:rFonts w:ascii="Consolas" w:eastAsia="Times New Roman" w:hAnsi="Consolas" w:cs="B Nazanin" w:hint="cs"/>
+          <w:sz w:val="26"/>
+          <w:szCs w:val="26"/>
+          <w:rtl/>
+          <w:lang w:bidi="fa-IR"/>
+        </w:rPr>
+        <w:t xml:space="preserve"> و سپس اجرا روی </w:t>
+      </w:r>
+      <w:r>
+        <w:rPr>
+          <w:rFonts w:ascii="Consolas" w:eastAsia="Times New Roman" w:hAnsi="Consolas" w:cs="B Nazanin"/>
+          <w:sz w:val="26"/>
+          <w:szCs w:val="26"/>
+          <w:lang w:bidi="fa-IR"/>
+        </w:rPr>
+        <w:t>test</w:t>
+      </w:r>
+      <w:r>
+        <w:rPr>
+          <w:rFonts w:ascii="Consolas" w:eastAsia="Times New Roman" w:hAnsi="Consolas" w:cs="B Nazanin" w:hint="cs"/>
+          <w:sz w:val="26"/>
+          <w:szCs w:val="26"/>
+          <w:rtl/>
+          <w:lang w:bidi="fa-IR"/>
+        </w:rPr>
+        <w:t xml:space="preserve"> به صورت زیر بود:</w:t>
+      </w:r>
+    </w:p>
+    <w:p>
+      <w:pPr>
+        <w:tabs>
+          <w:tab w:val="left" w:pos="916"/>
+          <w:tab w:val="left" w:pos="1832"/>
+          <w:tab w:val="left" w:pos="2748"/>
+          <w:tab w:val="left" w:pos="3664"/>
+          <w:tab w:val="left" w:pos="4580"/>
+          <w:tab w:val="left" w:pos="5496"/>
+          <w:tab w:val="left" w:pos="6412"/>
+          <w:tab w:val="left" w:pos="7328"/>
+          <w:tab w:val="left" w:pos="8244"/>
+          <w:tab w:val="left" w:pos="9160"/>
+          <w:tab w:val="left" w:pos="10076"/>
+          <w:tab w:val="left" w:pos="10992"/>
+          <w:tab w:val="left" w:pos="11908"/>
+          <w:tab w:val="left" w:pos="12824"/>
+          <w:tab w:val="left" w:pos="13740"/>
+          <w:tab w:val="left" w:pos="14656"/>
+        </w:tabs>
+        <w:spacing w:after="0" w:line="240" w:lineRule="auto"/>
+        <w:rPr>
+          <w:rFonts w:ascii="Consolas" w:eastAsia="Times New Roman" w:hAnsi="Consolas" w:cs="B Nazanin"/>
+          <w:sz w:val="26"/>
+          <w:szCs w:val="26"/>
+          <w:lang w:bidi="fa-IR"/>
+        </w:rPr>
+      </w:pPr>
+      <w:r>
+        <w:rPr>
+          <w:rFonts w:ascii="Consolas" w:eastAsia="Times New Roman" w:hAnsi="Consolas" w:cs="B Nazanin"/>
+          <w:sz w:val="26"/>
+          <w:szCs w:val="26"/>
+          <w:lang w:bidi="fa-IR"/>
+        </w:rPr>
+        <w:t>Accuracy:  0.858</w:t>
+      </w:r>
+    </w:p>
+    <w:p>
+      <w:pPr>
+        <w:tabs>
+          <w:tab w:val="left" w:pos="916"/>
+          <w:tab w:val="left" w:pos="1832"/>
+          <w:tab w:val="left" w:pos="2748"/>
+          <w:tab w:val="left" w:pos="3664"/>
+          <w:tab w:val="left" w:pos="4580"/>
+          <w:tab w:val="left" w:pos="5496"/>
+          <w:tab w:val="left" w:pos="6412"/>
+          <w:tab w:val="left" w:pos="7328"/>
+          <w:tab w:val="left" w:pos="8244"/>
+          <w:tab w:val="left" w:pos="9160"/>
+          <w:tab w:val="left" w:pos="10076"/>
+          <w:tab w:val="left" w:pos="10992"/>
+          <w:tab w:val="left" w:pos="11908"/>
+          <w:tab w:val="left" w:pos="12824"/>
+          <w:tab w:val="left" w:pos="13740"/>
+          <w:tab w:val="left" w:pos="14656"/>
+        </w:tabs>
+        <w:spacing w:after="0" w:line="240" w:lineRule="auto"/>
+        <w:rPr>
+          <w:rFonts w:ascii="Consolas" w:eastAsia="Times New Roman" w:hAnsi="Consolas" w:cs="B Nazanin"/>
+          <w:sz w:val="26"/>
+          <w:szCs w:val="26"/>
+          <w:lang w:bidi="fa-IR"/>
+        </w:rPr>
+      </w:pPr>
+      <w:r>
+        <w:rPr>
+          <w:rFonts w:ascii="Consolas" w:eastAsia="Times New Roman" w:hAnsi="Consolas" w:cs="B Nazanin"/>
+          <w:sz w:val="26"/>
+          <w:szCs w:val="26"/>
+          <w:lang w:bidi="fa-IR"/>
+        </w:rPr>
+        <w:t>Precision:  [0.90909091 0.92125984 0.80784314 0.8       ]</w:t>
+      </w:r>
+    </w:p>
+    <w:p>
+      <w:pPr>
+        <w:tabs>
+          <w:tab w:val="left" w:pos="916"/>
+          <w:tab w:val="left" w:pos="1832"/>
+          <w:tab w:val="left" w:pos="2748"/>
+          <w:tab w:val="left" w:pos="3664"/>
+          <w:tab w:val="left" w:pos="4580"/>
+          <w:tab w:val="left" w:pos="5496"/>
+          <w:tab w:val="left" w:pos="6412"/>
+          <w:tab w:val="left" w:pos="7328"/>
+          <w:tab w:val="left" w:pos="8244"/>
+          <w:tab w:val="left" w:pos="9160"/>
+          <w:tab w:val="left" w:pos="10076"/>
+          <w:tab w:val="left" w:pos="10992"/>
+          <w:tab w:val="left" w:pos="11908"/>
+          <w:tab w:val="left" w:pos="12824"/>
+          <w:tab w:val="left" w:pos="13740"/>
+          <w:tab w:val="left" w:pos="14656"/>
+        </w:tabs>
+        <w:spacing w:after="0" w:line="240" w:lineRule="auto"/>
+        <w:rPr>
+          <w:rFonts w:ascii="Consolas" w:eastAsia="Times New Roman" w:hAnsi="Consolas" w:cs="B Nazanin"/>
+          <w:sz w:val="26"/>
+          <w:szCs w:val="26"/>
+          <w:lang w:bidi="fa-IR"/>
+        </w:rPr>
+      </w:pPr>
+      <w:r>
+        <w:rPr>
+          <w:rFonts w:ascii="Consolas" w:eastAsia="Times New Roman" w:hAnsi="Consolas" w:cs="B Nazanin"/>
+          <w:sz w:val="26"/>
+          <w:szCs w:val="26"/>
+          <w:lang w:bidi="fa-IR"/>
+        </w:rPr>
+        <w:t>Recall:  [</w:t>
+      </w:r>
+      <w:proofErr w:type="gramStart"/>
+      <w:r>
+        <w:rPr>
+          <w:rFonts w:ascii="Consolas" w:eastAsia="Times New Roman" w:hAnsi="Consolas" w:cs="B Nazanin"/>
+          <w:sz w:val="26"/>
+          <w:szCs w:val="26"/>
+          <w:lang w:bidi="fa-IR"/>
+        </w:rPr>
+        <w:t>0.84  0.936</w:t>
+      </w:r>
+      <w:proofErr w:type="gramEnd"/>
+      <w:r>
+        <w:rPr>
+          <w:rFonts w:ascii="Consolas" w:eastAsia="Times New Roman" w:hAnsi="Consolas" w:cs="B Nazanin"/>
+          <w:sz w:val="26"/>
+          <w:szCs w:val="26"/>
+          <w:lang w:bidi="fa-IR"/>
+        </w:rPr>
+        <w:t xml:space="preserve"> 0.824 0.832]</w:t>
+      </w:r>
+    </w:p>
+    <w:p>
+      <w:pPr>
+        <w:tabs>
+          <w:tab w:val="left" w:pos="916"/>
+          <w:tab w:val="left" w:pos="1832"/>
+          <w:tab w:val="left" w:pos="2748"/>
+          <w:tab w:val="left" w:pos="3664"/>
+          <w:tab w:val="left" w:pos="4580"/>
+          <w:tab w:val="left" w:pos="5496"/>
+          <w:tab w:val="left" w:pos="6412"/>
+          <w:tab w:val="left" w:pos="7328"/>
+          <w:tab w:val="left" w:pos="8244"/>
+          <w:tab w:val="left" w:pos="9160"/>
+          <w:tab w:val="left" w:pos="10076"/>
+          <w:tab w:val="left" w:pos="10992"/>
+          <w:tab w:val="left" w:pos="11908"/>
+          <w:tab w:val="left" w:pos="12824"/>
+          <w:tab w:val="left" w:pos="13740"/>
+          <w:tab w:val="left" w:pos="14656"/>
+        </w:tabs>
+        <w:spacing w:after="0" w:line="240" w:lineRule="auto"/>
+        <w:rPr>
+          <w:rFonts w:ascii="Consolas" w:eastAsia="Times New Roman" w:hAnsi="Consolas" w:cs="B Nazanin"/>
+          <w:sz w:val="26"/>
+          <w:szCs w:val="26"/>
+          <w:rtl/>
+          <w:lang w:bidi="fa-IR"/>
+        </w:rPr>
+      </w:pPr>
+      <w:r>
+        <w:rPr>
+          <w:rFonts w:ascii="Consolas" w:eastAsia="Times New Roman" w:hAnsi="Consolas" w:cs="B Nazanin"/>
+          <w:sz w:val="26"/>
+          <w:szCs w:val="26"/>
+          <w:lang w:bidi="fa-IR"/>
+        </w:rPr>
+        <w:t>F1:  [0.8731808731808731, 0.9285714285714286, 0.8158415841584158, 0.8156862745098038]</w:t>
+      </w:r>
+    </w:p>
+    <w:p>
+      <w:pPr>
+        <w:tabs>
+          <w:tab w:val="left" w:pos="916"/>
+          <w:tab w:val="left" w:pos="1832"/>
+          <w:tab w:val="left" w:pos="2748"/>
+          <w:tab w:val="left" w:pos="3664"/>
+          <w:tab w:val="left" w:pos="4580"/>
+          <w:tab w:val="left" w:pos="5496"/>
+          <w:tab w:val="left" w:pos="6412"/>
+          <w:tab w:val="left" w:pos="7328"/>
+          <w:tab w:val="left" w:pos="8244"/>
+          <w:tab w:val="left" w:pos="9160"/>
+          <w:tab w:val="left" w:pos="10076"/>
+          <w:tab w:val="left" w:pos="10992"/>
+          <w:tab w:val="left" w:pos="11908"/>
+          <w:tab w:val="left" w:pos="12824"/>
+          <w:tab w:val="left" w:pos="13740"/>
+          <w:tab w:val="left" w:pos="14656"/>
+        </w:tabs>
+        <w:bidi/>
+        <w:spacing w:after="0" w:line="240" w:lineRule="auto"/>
+        <w:rPr>
+          <w:rFonts w:ascii="Consolas" w:eastAsia="Times New Roman" w:hAnsi="Consolas" w:cs="B Nazanin"/>
+          <w:sz w:val="26"/>
+          <w:szCs w:val="26"/>
+          <w:rtl/>
+          <w:lang w:bidi="fa-IR"/>
+        </w:rPr>
+      </w:pPr>
+    </w:p>
+    <w:p>
+      <w:pPr>
+        <w:bidi/>
+        <w:jc w:val="both"/>
+        <w:rPr>
+          <w:rFonts w:cs="B Nazanin"/>
+          <w:sz w:val="26"/>
+          <w:szCs w:val="26"/>
+          <w:lang w:bidi="fa-IR"/>
+        </w:rPr>
+      </w:pPr>
+    </w:p>
+    <w:p>
+      <w:pPr>
+        <w:bidi/>
+        <w:jc w:val="both"/>
+        <w:rPr>
+          <w:rFonts w:cs="B Nazanin"/>
+          <w:b/>
+          <w:bCs/>
+          <w:sz w:val="26"/>
+          <w:szCs w:val="26"/>
+          <w:rtl/>
+          <w:lang w:bidi="fa-IR"/>
+        </w:rPr>
+      </w:pPr>
+      <w:proofErr w:type="spellStart"/>
+      <w:r>
+        <w:rPr>
+          <w:rFonts w:cs="B Nazanin"/>
+          <w:b/>
+          <w:bCs/>
+          <w:sz w:val="26"/>
+          <w:szCs w:val="26"/>
+          <w:lang w:bidi="fa-IR"/>
+        </w:rPr>
+        <w:t>Knn</w:t>
+      </w:r>
+      <w:proofErr w:type="spellEnd"/>
+      <w:r>
+        <w:rPr>
+          <w:rFonts w:cs="B Nazanin" w:hint="cs"/>
+          <w:b/>
+          <w:bCs/>
+          <w:sz w:val="26"/>
+          <w:szCs w:val="26"/>
+          <w:rtl/>
+          <w:lang w:bidi="fa-IR"/>
+        </w:rPr>
+        <w:t>:</w:t>
+      </w:r>
+    </w:p>
+    <w:p>
+      <w:pPr>
+        <w:bidi/>
+        <w:jc w:val="both"/>
+        <w:rPr>
+          <w:rFonts w:cs="B Nazanin"/>
+          <w:sz w:val="26"/>
+          <w:szCs w:val="26"/>
+          <w:rtl/>
+          <w:lang w:bidi="fa-IR"/>
+        </w:rPr>
+      </w:pPr>
+      <w:r>
+        <w:rPr>
+          <w:rFonts w:cs="B Nazanin" w:hint="cs"/>
+          <w:sz w:val="26"/>
+          <w:szCs w:val="26"/>
+          <w:rtl/>
+          <w:lang w:bidi="fa-IR"/>
+        </w:rPr>
+        <w:t xml:space="preserve">برای افزایش سرعت به صورت ماتریسی پیاده سازی شد. </w:t>
+      </w:r>
+    </w:p>
+    <w:p>
+      <w:pPr>
+        <w:bidi/>
+        <w:jc w:val="both"/>
+        <w:rPr>
+          <w:rFonts w:cs="B Nazanin"/>
+          <w:sz w:val="26"/>
+          <w:szCs w:val="26"/>
+          <w:rtl/>
+          <w:lang w:bidi="fa-IR"/>
+        </w:rPr>
+      </w:pPr>
+      <w:r>
+        <w:rPr>
+          <w:rFonts w:cs="B Nazanin" w:hint="cs"/>
+          <w:sz w:val="26"/>
+          <w:szCs w:val="26"/>
+          <w:rtl/>
+          <w:lang w:bidi="fa-IR"/>
+        </w:rPr>
+        <w:t xml:space="preserve"> به ازای </w:t>
+      </w:r>
+      <w:r>
+        <w:rPr>
+          <w:rFonts w:cs="B Nazanin"/>
+          <w:sz w:val="26"/>
+          <w:szCs w:val="26"/>
+          <w:lang w:bidi="fa-IR"/>
+        </w:rPr>
+        <w:t xml:space="preserve">k = 1, 5, 9 </w:t>
+      </w:r>
+      <w:r>
+        <w:rPr>
+          <w:rFonts w:cs="B Nazanin" w:hint="cs"/>
+          <w:sz w:val="26"/>
+          <w:szCs w:val="26"/>
+          <w:rtl/>
+          <w:lang w:bidi="fa-IR"/>
+        </w:rPr>
+        <w:t xml:space="preserve"> مقادیر زیر روی داده </w:t>
+      </w:r>
+      <w:r>
+        <w:rPr>
+          <w:rFonts w:cs="B Nazanin"/>
+          <w:sz w:val="26"/>
+          <w:szCs w:val="26"/>
+          <w:lang w:bidi="fa-IR"/>
+        </w:rPr>
+        <w:t xml:space="preserve">validation </w:t>
+      </w:r>
+      <w:r>
+        <w:rPr>
+          <w:rFonts w:cs="B Nazanin" w:hint="cs"/>
+          <w:sz w:val="26"/>
+          <w:szCs w:val="26"/>
+          <w:rtl/>
+          <w:lang w:bidi="fa-IR"/>
+        </w:rPr>
+        <w:t xml:space="preserve"> محاسبه شد: (۱۰</w:t>
+      </w:r>
+      <w:r>
+        <w:rPr>
+          <w:rFonts w:ascii="Times New Roman" w:hAnsi="Times New Roman" w:cs="Times New Roman" w:hint="cs"/>
+          <w:sz w:val="26"/>
+          <w:szCs w:val="26"/>
+          <w:rtl/>
+          <w:lang w:bidi="fa-IR"/>
+        </w:rPr>
+        <w:t>٪</w:t>
+      </w:r>
+      <w:r>
+        <w:rPr>
+          <w:rFonts w:cs="B Nazanin" w:hint="cs"/>
+          <w:sz w:val="26"/>
+          <w:szCs w:val="26"/>
+          <w:rtl/>
+          <w:lang w:bidi="fa-IR"/>
+        </w:rPr>
+        <w:t xml:space="preserve"> از کل داده </w:t>
+      </w:r>
+      <w:r>
+        <w:rPr>
+          <w:rFonts w:cs="B Nazanin"/>
+          <w:sz w:val="26"/>
+          <w:szCs w:val="26"/>
+          <w:lang w:bidi="fa-IR"/>
+        </w:rPr>
+        <w:t xml:space="preserve">train </w:t>
+      </w:r>
+      <w:r>
+        <w:rPr>
+          <w:rFonts w:cs="B Nazanin" w:hint="cs"/>
+          <w:sz w:val="26"/>
+          <w:szCs w:val="26"/>
+          <w:rtl/>
+          <w:lang w:bidi="fa-IR"/>
+        </w:rPr>
+        <w:t xml:space="preserve"> به داده </w:t>
+      </w:r>
+      <w:r>
+        <w:rPr>
+          <w:rFonts w:cs="B Nazanin"/>
+          <w:sz w:val="26"/>
+          <w:szCs w:val="26"/>
+          <w:lang w:bidi="fa-IR"/>
+        </w:rPr>
+        <w:t xml:space="preserve">validation  </w:t>
+      </w:r>
+      <w:r>
+        <w:rPr>
+          <w:rFonts w:cs="B Nazanin" w:hint="cs"/>
+          <w:sz w:val="26"/>
+          <w:szCs w:val="26"/>
+          <w:rtl/>
+          <w:lang w:bidi="fa-IR"/>
+        </w:rPr>
+        <w:t>اختصاص یافت و با ۹۰</w:t>
+      </w:r>
+      <w:r>
+        <w:rPr>
+          <w:rFonts w:ascii="Times New Roman" w:hAnsi="Times New Roman" w:cs="Times New Roman" w:hint="cs"/>
+          <w:sz w:val="26"/>
+          <w:szCs w:val="26"/>
+          <w:rtl/>
+          <w:lang w:bidi="fa-IR"/>
+        </w:rPr>
+        <w:t>٪</w:t>
+      </w:r>
+      <w:r>
+        <w:rPr>
+          <w:rFonts w:cs="B Nazanin" w:hint="cs"/>
+          <w:sz w:val="26"/>
+          <w:szCs w:val="26"/>
+          <w:rtl/>
+          <w:lang w:bidi="fa-IR"/>
+        </w:rPr>
+        <w:t xml:space="preserve"> باقیمانده یادگیری انجام شد)</w:t>
+      </w:r>
+    </w:p>
+    <w:p>
+      <w:pPr>
+        <w:shd w:val="clear" w:color="auto" w:fill="FFFFFF"/>
+        <w:tabs>
+          <w:tab w:val="left" w:pos="916"/>
+          <w:tab w:val="left" w:pos="1832"/>
+          <w:tab w:val="left" w:pos="2748"/>
+          <w:tab w:val="left" w:pos="3664"/>
+          <w:tab w:val="left" w:pos="4580"/>
+          <w:tab w:val="left" w:pos="5496"/>
+          <w:tab w:val="left" w:pos="6412"/>
+          <w:tab w:val="left" w:pos="7328"/>
+          <w:tab w:val="left" w:pos="8244"/>
+          <w:tab w:val="left" w:pos="9160"/>
+          <w:tab w:val="left" w:pos="10076"/>
+          <w:tab w:val="left" w:pos="10992"/>
+          <w:tab w:val="left" w:pos="11908"/>
+          <w:tab w:val="left" w:pos="12824"/>
+          <w:tab w:val="left" w:pos="13740"/>
+          <w:tab w:val="left" w:pos="14656"/>
+        </w:tabs>
+        <w:spacing w:after="0" w:line="240" w:lineRule="auto"/>
+        <w:rPr>
+          <w:rFonts w:ascii="Menlo" w:eastAsia="Times New Roman" w:hAnsi="Menlo" w:cs="B Nazanin"/>
+          <w:i/>
+          <w:iCs/>
+          <w:color w:val="808080"/>
+          <w:sz w:val="24"/>
+          <w:szCs w:val="24"/>
+          <w:rtl/>
+        </w:rPr>
+      </w:pPr>
+      <w:proofErr w:type="gramStart"/>
+      <w:r>
+        <w:rPr>
+          <w:rFonts w:ascii="Menlo" w:eastAsia="Times New Roman" w:hAnsi="Menlo" w:cs="B Nazanin"/>
+          <w:i/>
+          <w:iCs/>
+          <w:color w:val="808080"/>
+          <w:sz w:val="24"/>
+          <w:szCs w:val="24"/>
+        </w:rPr>
+        <w:t>validation</w:t>
+      </w:r>
+      <w:proofErr w:type="gramEnd"/>
+      <w:r>
+        <w:rPr>
+          <w:rFonts w:ascii="Menlo" w:eastAsia="Times New Roman" w:hAnsi="Menlo" w:cs="B Nazanin"/>
+          <w:i/>
+          <w:iCs/>
+          <w:color w:val="808080"/>
+          <w:sz w:val="24"/>
+          <w:szCs w:val="24"/>
+        </w:rPr>
+        <w:t>:</w:t>
+      </w:r>
+      <w:r>
+        <w:rPr>
+          <w:rFonts w:ascii="Menlo" w:eastAsia="Times New Roman" w:hAnsi="Menlo" w:cs="B Nazanin"/>
+          <w:i/>
+          <w:iCs/>
+          <w:color w:val="808080"/>
+          <w:sz w:val="24"/>
+          <w:szCs w:val="24"/>
+        </w:rPr>
+        <w:br/>
+        <w:t>k = 1</w:t>
+      </w:r>
+      <w:r>
+        <w:rPr>
+          <w:rFonts w:ascii="Menlo" w:eastAsia="Times New Roman" w:hAnsi="Menlo" w:cs="B Nazanin"/>
+          <w:i/>
+          <w:iCs/>
+          <w:color w:val="808080"/>
+          <w:sz w:val="24"/>
+          <w:szCs w:val="24"/>
+        </w:rPr>
+        <w:br/>
+        <w:t>Accuracy:  0.8222222222222222</w:t>
+      </w:r>
+      <w:r>
+        <w:rPr>
+          <w:rFonts w:ascii="Menlo" w:eastAsia="Times New Roman" w:hAnsi="Menlo" w:cs="B Nazanin"/>
+          <w:i/>
+          <w:iCs/>
+          <w:color w:val="808080"/>
+          <w:sz w:val="24"/>
+          <w:szCs w:val="24"/>
+        </w:rPr>
+        <w:br/>
+      </w:r>
+      <w:r>
+        <w:rPr>
+          <w:rFonts w:ascii="Menlo" w:eastAsia="Times New Roman" w:hAnsi="Menlo" w:cs="B Nazanin"/>
+          <w:i/>
+          <w:iCs/>
+          <w:color w:val="808080"/>
+          <w:sz w:val="24"/>
+          <w:szCs w:val="24"/>
+        </w:rPr>
+        <w:t>Precision:  [0.8173913  0.91363636 0.80578512 0.75      ]</w:t>
+      </w:r>
+    </w:p>
+    <w:p>
+      <w:pPr>
+        <w:shd w:val="clear" w:color="auto" w:fill="FFFFFF"/>
+        <w:tabs>
+          <w:tab w:val="left" w:pos="916"/>
+          <w:tab w:val="left" w:pos="1832"/>
+          <w:tab w:val="left" w:pos="2748"/>
+          <w:tab w:val="left" w:pos="3664"/>
+          <w:tab w:val="left" w:pos="4580"/>
+          <w:tab w:val="left" w:pos="5496"/>
+          <w:tab w:val="left" w:pos="6412"/>
+          <w:tab w:val="left" w:pos="7328"/>
+          <w:tab w:val="left" w:pos="8244"/>
+          <w:tab w:val="left" w:pos="9160"/>
+          <w:tab w:val="left" w:pos="10076"/>
+          <w:tab w:val="left" w:pos="10992"/>
+          <w:tab w:val="left" w:pos="11908"/>
+          <w:tab w:val="left" w:pos="12824"/>
+          <w:tab w:val="left" w:pos="13740"/>
+          <w:tab w:val="left" w:pos="14656"/>
+        </w:tabs>
+        <w:spacing w:after="0" w:line="240" w:lineRule="auto"/>
+        <w:rPr>
+          <w:rFonts w:ascii="Menlo" w:eastAsia="Times New Roman" w:hAnsi="Menlo" w:cs="B Nazanin"/>
+          <w:color w:val="000000"/>
+          <w:sz w:val="24"/>
+          <w:szCs w:val="24"/>
+        </w:rPr>
+      </w:pPr>
+      <w:r>
+        <w:rPr>
+          <w:rFonts w:ascii="Menlo" w:eastAsia="Times New Roman" w:hAnsi="Menlo" w:cs="B Nazanin"/>
+          <w:i/>
+          <w:iCs/>
+          <w:color w:val="808080"/>
+          <w:sz w:val="24"/>
+          <w:szCs w:val="24"/>
+        </w:rPr>
+        <w:t>Recall:  [0.85067873 0.88938053 0.78       0.76847291</w:t>
+      </w:r>
+      <w:proofErr w:type="gramStart"/>
+      <w:r>
+        <w:rPr>
+          <w:rFonts w:ascii="Menlo" w:eastAsia="Times New Roman" w:hAnsi="Menlo" w:cs="B Nazanin"/>
+          <w:i/>
+          <w:iCs/>
+          <w:color w:val="808080"/>
+          <w:sz w:val="24"/>
+          <w:szCs w:val="24"/>
+        </w:rPr>
+        <w:t>]</w:t>
+      </w:r>
+      <w:proofErr w:type="gramEnd"/>
+      <w:r>
+        <w:rPr>
+          <w:rFonts w:ascii="Menlo" w:eastAsia="Times New Roman" w:hAnsi="Menlo" w:cs="B Nazanin"/>
+          <w:i/>
+          <w:iCs/>
+          <w:color w:val="808080"/>
+          <w:sz w:val="24"/>
+          <w:szCs w:val="24"/>
+        </w:rPr>
+        <w:br/>
+      </w:r>
+      <w:r>
+        <w:rPr>
+          <w:rFonts w:ascii="Menlo" w:eastAsia="Times New Roman" w:hAnsi="Menlo" w:cs="B Nazanin"/>
+          <w:i/>
+          <w:iCs/>
+          <w:color w:val="808080"/>
+          <w:sz w:val="24"/>
+          <w:szCs w:val="24"/>
+        </w:rPr>
+        <w:br/>
+      </w:r>
+      <w:r>
+        <w:rPr>
+          <w:rFonts w:ascii="Menlo" w:eastAsia="Times New Roman" w:hAnsi="Menlo" w:cs="B Nazanin"/>
+          <w:i/>
+          <w:iCs/>
+          <w:color w:val="808080"/>
+          <w:sz w:val="24"/>
+          <w:szCs w:val="24"/>
+        </w:rPr>
+        <w:lastRenderedPageBreak/>
+        <w:t>k = 5</w:t>
+      </w:r>
+      <w:r>
+        <w:rPr>
+          <w:rFonts w:ascii="Menlo" w:eastAsia="Times New Roman" w:hAnsi="Menlo" w:cs="B Nazanin"/>
+          <w:i/>
+          <w:iCs/>
+          <w:color w:val="808080"/>
+          <w:sz w:val="24"/>
+          <w:szCs w:val="24"/>
+        </w:rPr>
+        <w:br/>
+        <w:t>Accuracy:  0.8588888888888889</w:t>
+      </w:r>
+      <w:r>
+        <w:rPr>
+          <w:rFonts w:ascii="Menlo" w:eastAsia="Times New Roman" w:hAnsi="Menlo" w:cs="B Nazanin"/>
+          <w:i/>
+          <w:iCs/>
+          <w:color w:val="808080"/>
+          <w:sz w:val="24"/>
+          <w:szCs w:val="24"/>
+        </w:rPr>
+        <w:br/>
+        <w:t>Precision:  [0.84347826 0.93362832 0.84016393 0.815     ]</w:t>
+      </w:r>
+      <w:r>
+        <w:rPr>
+          <w:rFonts w:ascii="Menlo" w:eastAsia="Times New Roman" w:hAnsi="Menlo" w:cs="B Nazanin"/>
+          <w:i/>
+          <w:iCs/>
+          <w:color w:val="808080"/>
+          <w:sz w:val="24"/>
+          <w:szCs w:val="24"/>
+        </w:rPr>
+        <w:br/>
+        <w:t>Recall:  [0.87782805 0.93362832 0.82       0.80295567]</w:t>
+      </w:r>
+      <w:r>
+        <w:rPr>
+          <w:rFonts w:ascii="Menlo" w:eastAsia="Times New Roman" w:hAnsi="Menlo" w:cs="B Nazanin"/>
+          <w:i/>
+          <w:iCs/>
+          <w:color w:val="808080"/>
+          <w:sz w:val="24"/>
+          <w:szCs w:val="24"/>
+        </w:rPr>
+        <w:br/>
+      </w:r>
+      <w:r>
+        <w:rPr>
+          <w:rFonts w:ascii="Menlo" w:eastAsia="Times New Roman" w:hAnsi="Menlo" w:cs="B Nazanin"/>
+          <w:i/>
+          <w:iCs/>
+          <w:color w:val="808080"/>
+          <w:sz w:val="24"/>
+          <w:szCs w:val="24"/>
+        </w:rPr>
+        <w:br/>
+        <w:t>k = 9</w:t>
+      </w:r>
+      <w:r>
+        <w:rPr>
+          <w:rFonts w:ascii="Menlo" w:eastAsia="Times New Roman" w:hAnsi="Menlo" w:cs="B Nazanin"/>
+          <w:i/>
+          <w:iCs/>
+          <w:color w:val="808080"/>
+          <w:sz w:val="24"/>
+          <w:szCs w:val="24"/>
+        </w:rPr>
+        <w:br/>
+        <w:t>Accuracy:  0.86</w:t>
+      </w:r>
+      <w:r>
+        <w:rPr>
+          <w:rFonts w:ascii="Menlo" w:eastAsia="Times New Roman" w:hAnsi="Menlo" w:cs="B Nazanin"/>
+          <w:i/>
+          <w:iCs/>
+          <w:color w:val="808080"/>
+          <w:sz w:val="24"/>
+          <w:szCs w:val="24"/>
+        </w:rPr>
+        <w:br/>
+        <w:t>Precision:  [0.86936937 0.93362832 0.81568627 0.82233503]</w:t>
+      </w:r>
+      <w:r>
+        <w:rPr>
+          <w:rFonts w:ascii="Menlo" w:eastAsia="Times New Roman" w:hAnsi="Menlo" w:cs="B Nazanin"/>
+          <w:i/>
+          <w:iCs/>
+          <w:color w:val="808080"/>
+          <w:sz w:val="24"/>
+          <w:szCs w:val="24"/>
+        </w:rPr>
+        <w:br/>
+        <w:t>Recall:  [0.87330317 0.93362832 0.832      0.79802956]</w:t>
+      </w:r>
+    </w:p>
+    <w:p>
+      <w:pPr>
+        <w:bidi/>
+        <w:jc w:val="both"/>
+        <w:rPr>
+          <w:rFonts w:cs="B Nazanin"/>
+          <w:sz w:val="26"/>
+          <w:szCs w:val="26"/>
+          <w:rtl/>
+          <w:lang w:bidi="fa-IR"/>
+        </w:rPr>
+      </w:pPr>
+    </w:p>
+    <w:p>
+      <w:pPr>
+        <w:bidi/>
+        <w:jc w:val="both"/>
+        <w:rPr>
+          <w:rFonts w:cs="B Nazanin"/>
+          <w:sz w:val="26"/>
+          <w:szCs w:val="26"/>
+          <w:rtl/>
+          <w:lang w:bidi="fa-IR"/>
+        </w:rPr>
+      </w:pPr>
+      <w:r>
+        <w:rPr>
+          <w:rFonts w:cs="B Nazanin" w:hint="cs"/>
+          <w:sz w:val="26"/>
+          <w:szCs w:val="26"/>
+          <w:rtl/>
+          <w:lang w:bidi="fa-IR"/>
+        </w:rPr>
+        <w:t xml:space="preserve">و در نهایت </w:t>
+      </w:r>
+      <w:r>
+        <w:rPr>
+          <w:rFonts w:cs="B Nazanin"/>
+          <w:sz w:val="26"/>
+          <w:szCs w:val="26"/>
+          <w:lang w:bidi="fa-IR"/>
+        </w:rPr>
+        <w:t xml:space="preserve">k = 9 </w:t>
+      </w:r>
+      <w:r>
+        <w:rPr>
+          <w:rFonts w:cs="B Nazanin" w:hint="cs"/>
+          <w:sz w:val="26"/>
+          <w:szCs w:val="26"/>
+          <w:rtl/>
+          <w:lang w:bidi="fa-IR"/>
+        </w:rPr>
+        <w:t xml:space="preserve"> برای تست انتخاب شد:</w:t>
+      </w:r>
+    </w:p>
+    <w:p>
+      <w:pPr>
+        <w:shd w:val="clear" w:color="auto" w:fill="FFFFFF"/>
+        <w:tabs>
+          <w:tab w:val="left" w:pos="916"/>
+          <w:tab w:val="left" w:pos="1832"/>
+          <w:tab w:val="left" w:pos="2748"/>
+          <w:tab w:val="left" w:pos="3664"/>
+          <w:tab w:val="left" w:pos="4580"/>
+          <w:tab w:val="left" w:pos="5496"/>
+          <w:tab w:val="left" w:pos="6412"/>
+          <w:tab w:val="left" w:pos="7328"/>
+          <w:tab w:val="left" w:pos="8244"/>
+          <w:tab w:val="left" w:pos="9160"/>
+          <w:tab w:val="left" w:pos="10076"/>
+          <w:tab w:val="left" w:pos="10992"/>
+          <w:tab w:val="left" w:pos="11908"/>
+          <w:tab w:val="left" w:pos="12824"/>
+          <w:tab w:val="left" w:pos="13740"/>
+          <w:tab w:val="left" w:pos="14656"/>
+        </w:tabs>
+        <w:spacing w:after="0" w:line="240" w:lineRule="auto"/>
+        <w:rPr>
+          <w:rFonts w:ascii="Menlo" w:eastAsia="Times New Roman" w:hAnsi="Menlo" w:cs="B Nazanin"/>
+          <w:color w:val="000000"/>
+          <w:sz w:val="24"/>
+          <w:szCs w:val="24"/>
+        </w:rPr>
+      </w:pPr>
+      <w:r>
+        <w:rPr>
+          <w:rFonts w:ascii="Menlo" w:eastAsia="Times New Roman" w:hAnsi="Menlo" w:cs="B Nazanin"/>
+          <w:color w:val="000000"/>
+          <w:sz w:val="24"/>
+          <w:szCs w:val="24"/>
+        </w:rPr>
+        <w:br/>
+      </w:r>
+      <w:r>
+        <w:rPr>
+          <w:rFonts w:ascii="Menlo" w:eastAsia="Times New Roman" w:hAnsi="Menlo" w:cs="B Nazanin"/>
+          <w:color w:val="000000"/>
+          <w:sz w:val="24"/>
+          <w:szCs w:val="24"/>
+        </w:rPr>
+        <w:br/>
+      </w:r>
+      <w:proofErr w:type="gramStart"/>
+      <w:r>
+        <w:rPr>
+          <w:rFonts w:ascii="Menlo" w:eastAsia="Times New Roman" w:hAnsi="Menlo" w:cs="B Nazanin"/>
+          <w:i/>
+          <w:iCs/>
+          <w:color w:val="808080"/>
+          <w:sz w:val="24"/>
+          <w:szCs w:val="24"/>
+        </w:rPr>
+        <w:t>test</w:t>
+      </w:r>
+      <w:proofErr w:type="gramEnd"/>
+      <w:r>
+        <w:rPr>
+          <w:rFonts w:ascii="Menlo" w:eastAsia="Times New Roman" w:hAnsi="Menlo" w:cs="B Nazanin"/>
+          <w:i/>
+          <w:iCs/>
+          <w:color w:val="808080"/>
+          <w:sz w:val="24"/>
+          <w:szCs w:val="24"/>
+        </w:rPr>
+        <w:t>: k = 9</w:t>
+      </w:r>
+      <w:r>
+        <w:rPr>
+          <w:rFonts w:ascii="Menlo" w:eastAsia="Times New Roman" w:hAnsi="Menlo" w:cs="B Nazanin"/>
+          <w:i/>
+          <w:iCs/>
+          <w:color w:val="808080"/>
+          <w:sz w:val="24"/>
+          <w:szCs w:val="24"/>
+        </w:rPr>
+        <w:br/>
+        <w:t>Accuracy:  0.84</w:t>
+      </w:r>
+      <w:r>
+        <w:rPr>
+          <w:rFonts w:ascii="Menlo" w:eastAsia="Times New Roman" w:hAnsi="Menlo" w:cs="B Nazanin"/>
+          <w:i/>
+          <w:iCs/>
+          <w:color w:val="808080"/>
+          <w:sz w:val="24"/>
+          <w:szCs w:val="24"/>
+        </w:rPr>
+        <w:br/>
+        <w:t>Precision:  [0.90948276 0.88582677 0.76653696 0.80544747]</w:t>
+      </w:r>
+      <w:r>
+        <w:rPr>
+          <w:rFonts w:ascii="Menlo" w:eastAsia="Times New Roman" w:hAnsi="Menlo" w:cs="B Nazanin"/>
+          <w:i/>
+          <w:iCs/>
+          <w:color w:val="808080"/>
+          <w:sz w:val="24"/>
+          <w:szCs w:val="24"/>
+        </w:rPr>
+        <w:br/>
+        <w:t>Recall:  [0.844 0.9   0.788 0.828]</w:t>
+      </w:r>
+      <w:r>
+        <w:rPr>
+          <w:rFonts w:ascii="Menlo" w:eastAsia="Times New Roman" w:hAnsi="Menlo" w:cs="B Nazanin"/>
+          <w:i/>
+          <w:iCs/>
+          <w:color w:val="808080"/>
+          <w:sz w:val="24"/>
+          <w:szCs w:val="24"/>
+        </w:rPr>
+        <w:br/>
+        <w:t>F1:  [0.8755186721991701, 0.8928571428571428,</w:t>
+      </w:r>
+      <w:r>
+        <w:rPr>
+          <w:rFonts w:ascii="Menlo" w:eastAsia="Times New Roman" w:hAnsi="Menlo" w:cs="B Nazanin" w:hint="cs"/>
+          <w:i/>
+          <w:iCs/>
+          <w:color w:val="808080"/>
+          <w:sz w:val="24"/>
+          <w:szCs w:val="24"/>
+          <w:rtl/>
+        </w:rPr>
+        <w:t xml:space="preserve"> </w:t>
+      </w:r>
+      <w:r>
+        <w:rPr>
+          <w:rFonts w:ascii="Menlo" w:eastAsia="Times New Roman" w:hAnsi="Menlo" w:cs="B Nazanin"/>
+          <w:i/>
+          <w:iCs/>
+          <w:color w:val="808080"/>
+          <w:sz w:val="24"/>
+          <w:szCs w:val="24"/>
+        </w:rPr>
+        <w:t>0.777120315581854, 0.8165680473372781]</w:t>
+      </w:r>
+    </w:p>
+    <w:p>
+      <w:pPr>
+        <w:bidi/>
+        <w:jc w:val="both"/>
+        <w:rPr>
+          <w:rFonts w:cs="B Nazanin"/>
+          <w:sz w:val="26"/>
+          <w:szCs w:val="26"/>
+          <w:rtl/>
+          <w:lang w:bidi="fa-IR"/>
+        </w:rPr>
+      </w:pPr>
+    </w:p>
+    <w:p>
+      <w:pPr>
+        <w:bidi/>
+        <w:jc w:val="both"/>
+        <w:rPr>
+          <w:rFonts w:cs="B Nazanin"/>
+          <w:b/>
+          <w:bCs/>
+          <w:sz w:val="26"/>
+          <w:szCs w:val="26"/>
+          <w:rtl/>
+          <w:lang w:bidi="fa-IR"/>
+        </w:rPr>
+      </w:pPr>
+      <w:r>
+        <w:rPr>
+          <w:rFonts w:cs="B Nazanin"/>
+          <w:b/>
+          <w:bCs/>
+          <w:sz w:val="26"/>
+          <w:szCs w:val="26"/>
+          <w:lang w:bidi="fa-IR"/>
+        </w:rPr>
+        <w:t>Naive Bayes</w:t>
+      </w:r>
+      <w:r>
+        <w:rPr>
+          <w:rFonts w:cs="B Nazanin" w:hint="cs"/>
+          <w:b/>
+          <w:bCs/>
+          <w:sz w:val="26"/>
+          <w:szCs w:val="26"/>
+          <w:rtl/>
+          <w:lang w:bidi="fa-IR"/>
+        </w:rPr>
+        <w:t>:</w:t>
+      </w:r>
+    </w:p>
+    <w:p>
+      <w:pPr>
+        <w:bidi/>
+        <w:jc w:val="both"/>
+        <w:rPr>
+          <w:rFonts w:cs="B Nazanin"/>
+          <w:sz w:val="26"/>
+          <w:szCs w:val="26"/>
+          <w:rtl/>
+          <w:lang w:bidi="fa-IR"/>
+        </w:rPr>
+      </w:pPr>
+      <w:r>
+        <w:rPr>
+          <w:rFonts w:cs="B Nazanin" w:hint="cs"/>
+          <w:sz w:val="26"/>
+          <w:szCs w:val="26"/>
+          <w:rtl/>
+          <w:lang w:bidi="fa-IR"/>
+        </w:rPr>
+        <w:t xml:space="preserve">مقادیر دقت روی داده </w:t>
+      </w:r>
+      <w:r>
+        <w:rPr>
+          <w:rFonts w:cs="B Nazanin"/>
+          <w:sz w:val="26"/>
+          <w:szCs w:val="26"/>
+          <w:lang w:bidi="fa-IR"/>
+        </w:rPr>
+        <w:t>train</w:t>
+      </w:r>
+      <w:r>
+        <w:rPr>
+          <w:rFonts w:cs="B Nazanin" w:hint="cs"/>
+          <w:sz w:val="26"/>
+          <w:szCs w:val="26"/>
+          <w:rtl/>
+          <w:lang w:bidi="fa-IR"/>
+        </w:rPr>
+        <w:t xml:space="preserve">: </w:t>
+      </w:r>
+    </w:p>
+    <w:p>
+      <w:pPr>
+        <w:shd w:val="clear" w:color="auto" w:fill="FFFFFF"/>
+        <w:tabs>
+          <w:tab w:val="left" w:pos="916"/>
+          <w:tab w:val="left" w:pos="1832"/>
+          <w:tab w:val="left" w:pos="2748"/>
+          <w:tab w:val="left" w:pos="3664"/>
+          <w:tab w:val="left" w:pos="4580"/>
+          <w:tab w:val="left" w:pos="5496"/>
+          <w:tab w:val="left" w:pos="6412"/>
+          <w:tab w:val="left" w:pos="7328"/>
+          <w:tab w:val="left" w:pos="8244"/>
+          <w:tab w:val="left" w:pos="9160"/>
+          <w:tab w:val="left" w:pos="10076"/>
+          <w:tab w:val="left" w:pos="10992"/>
+          <w:tab w:val="left" w:pos="11908"/>
+          <w:tab w:val="left" w:pos="12824"/>
+          <w:tab w:val="left" w:pos="13740"/>
+          <w:tab w:val="left" w:pos="14656"/>
+        </w:tabs>
+        <w:spacing w:after="0" w:line="240" w:lineRule="auto"/>
+        <w:rPr>
+          <w:rFonts w:ascii="Menlo" w:eastAsia="Times New Roman" w:hAnsi="Menlo" w:cs="B Nazanin"/>
+          <w:color w:val="000000"/>
+          <w:sz w:val="24"/>
+          <w:szCs w:val="24"/>
+        </w:rPr>
+      </w:pPr>
+      <w:r>
+        <w:rPr>
+          <w:rFonts w:ascii="Menlo" w:eastAsia="Times New Roman" w:hAnsi="Menlo" w:cs="B Nazanin"/>
+          <w:i/>
+          <w:iCs/>
+          <w:color w:val="808080"/>
+          <w:sz w:val="24"/>
+          <w:szCs w:val="24"/>
+        </w:rPr>
+        <w:t>#train</w:t>
+      </w:r>
+      <w:r>
+        <w:rPr>
+          <w:rFonts w:ascii="Menlo" w:eastAsia="Times New Roman" w:hAnsi="Menlo" w:cs="B Nazanin"/>
+          <w:i/>
+          <w:iCs/>
+          <w:color w:val="808080"/>
+          <w:sz w:val="24"/>
+          <w:szCs w:val="24"/>
+        </w:rPr>
+        <w:br/>
+        <w:t># Accuracy:  0.9257777777777778</w:t>
+      </w:r>
+      <w:r>
+        <w:rPr>
+          <w:rFonts w:ascii="Menlo" w:eastAsia="Times New Roman" w:hAnsi="Menlo" w:cs="B Nazanin"/>
+          <w:i/>
+          <w:iCs/>
+          <w:color w:val="808080"/>
+          <w:sz w:val="24"/>
+          <w:szCs w:val="24"/>
+        </w:rPr>
+        <w:br/>
+        <w:t xml:space="preserve"># Precision:  [0.94922232 0.96336677 </w:t>
+      </w:r>
+      <w:proofErr w:type="gramStart"/>
+      <w:r>
+        <w:rPr>
+          <w:rFonts w:ascii="Menlo" w:eastAsia="Times New Roman" w:hAnsi="Menlo" w:cs="B Nazanin"/>
+          <w:i/>
+          <w:iCs/>
+          <w:color w:val="808080"/>
+          <w:sz w:val="24"/>
+          <w:szCs w:val="24"/>
+        </w:rPr>
+        <w:t>0.89238264 0.898365  ]</w:t>
+      </w:r>
+      <w:proofErr w:type="gramEnd"/>
+      <w:r>
+        <w:rPr>
+          <w:rFonts w:ascii="Menlo" w:eastAsia="Times New Roman" w:hAnsi="Menlo" w:cs="B Nazanin"/>
+          <w:i/>
+          <w:iCs/>
+          <w:color w:val="808080"/>
+          <w:sz w:val="24"/>
+          <w:szCs w:val="24"/>
+        </w:rPr>
+        <w:br/>
+        <w:t># Recall:  [0.92222222 0.98177778 0.89555556 0.90355556]</w:t>
+      </w:r>
+    </w:p>
+    <w:p>
+      <w:pPr>
+        <w:bidi/>
+        <w:jc w:val="both"/>
+        <w:rPr>
+          <w:rFonts w:cs="B Nazanin"/>
+          <w:sz w:val="26"/>
+          <w:szCs w:val="26"/>
+          <w:rtl/>
+          <w:lang w:bidi="fa-IR"/>
+        </w:rPr>
+      </w:pPr>
+    </w:p>
+    <w:p>
+      <w:pPr>
+        <w:bidi/>
+        <w:jc w:val="both"/>
+        <w:rPr>
+          <w:rFonts w:cs="B Nazanin"/>
+          <w:sz w:val="26"/>
+          <w:szCs w:val="26"/>
+          <w:rtl/>
+          <w:lang w:bidi="fa-IR"/>
+        </w:rPr>
+      </w:pPr>
+    </w:p>
+    <w:p>
+      <w:pPr>
+        <w:bidi/>
+        <w:jc w:val="both"/>
+        <w:rPr>
+          <w:rFonts w:cs="B Nazanin"/>
+          <w:sz w:val="26"/>
+          <w:szCs w:val="26"/>
+          <w:rtl/>
+          <w:lang w:bidi="fa-IR"/>
+        </w:rPr>
+      </w:pPr>
+      <w:r>
+        <w:rPr>
+          <w:rFonts w:cs="B Nazanin" w:hint="cs"/>
+          <w:sz w:val="26"/>
+          <w:szCs w:val="26"/>
+          <w:rtl/>
+          <w:lang w:bidi="fa-IR"/>
+        </w:rPr>
+        <w:t xml:space="preserve">دقت روی داده </w:t>
+      </w:r>
+      <w:r>
+        <w:rPr>
+          <w:rFonts w:cs="B Nazanin"/>
+          <w:sz w:val="26"/>
+          <w:szCs w:val="26"/>
+          <w:lang w:bidi="fa-IR"/>
+        </w:rPr>
+        <w:t>test</w:t>
+      </w:r>
+      <w:r>
+        <w:rPr>
+          <w:rFonts w:cs="B Nazanin" w:hint="cs"/>
+          <w:sz w:val="26"/>
+          <w:szCs w:val="26"/>
+          <w:rtl/>
+          <w:lang w:bidi="fa-IR"/>
+        </w:rPr>
+        <w:t xml:space="preserve">: </w:t>
+      </w:r>
+    </w:p>
+    <w:p>
+      <w:pPr>
+        <w:shd w:val="clear" w:color="auto" w:fill="FFFFFF"/>
+        <w:tabs>
+          <w:tab w:val="left" w:pos="916"/>
+          <w:tab w:val="left" w:pos="1832"/>
+          <w:tab w:val="left" w:pos="2748"/>
+          <w:tab w:val="left" w:pos="3664"/>
+          <w:tab w:val="left" w:pos="4580"/>
+          <w:tab w:val="left" w:pos="5496"/>
+          <w:tab w:val="left" w:pos="6412"/>
+          <w:tab w:val="left" w:pos="7328"/>
+          <w:tab w:val="left" w:pos="8244"/>
+          <w:tab w:val="left" w:pos="9160"/>
+          <w:tab w:val="left" w:pos="10076"/>
+          <w:tab w:val="left" w:pos="10992"/>
+          <w:tab w:val="left" w:pos="11908"/>
+          <w:tab w:val="left" w:pos="12824"/>
+          <w:tab w:val="left" w:pos="13740"/>
+          <w:tab w:val="left" w:pos="14656"/>
+        </w:tabs>
+        <w:spacing w:after="0" w:line="240" w:lineRule="auto"/>
+        <w:rPr>
+          <w:rFonts w:ascii="Menlo" w:eastAsia="Times New Roman" w:hAnsi="Menlo" w:cs="B Nazanin"/>
+          <w:color w:val="000000"/>
+          <w:sz w:val="24"/>
+          <w:szCs w:val="24"/>
+        </w:rPr>
+      </w:pPr>
+      <w:r>
+        <w:rPr>
+          <w:rFonts w:ascii="Menlo" w:eastAsia="Times New Roman" w:hAnsi="Menlo" w:cs="B Nazanin"/>
+          <w:color w:val="000000"/>
+          <w:sz w:val="24"/>
+          <w:szCs w:val="24"/>
+        </w:rPr>
+        <w:br/>
+      </w:r>
+      <w:r>
+        <w:rPr>
+          <w:rFonts w:ascii="Menlo" w:eastAsia="Times New Roman" w:hAnsi="Menlo" w:cs="B Nazanin"/>
+          <w:i/>
+          <w:iCs/>
+          <w:color w:val="808080"/>
+          <w:sz w:val="24"/>
+          <w:szCs w:val="24"/>
+        </w:rPr>
+        <w:t>#test</w:t>
+      </w:r>
+      <w:proofErr w:type="gramStart"/>
+      <w:r>
+        <w:rPr>
+          <w:rFonts w:ascii="Menlo" w:eastAsia="Times New Roman" w:hAnsi="Menlo" w:cs="B Nazanin"/>
+          <w:i/>
+          <w:iCs/>
+          <w:color w:val="808080"/>
+          <w:sz w:val="24"/>
+          <w:szCs w:val="24"/>
+        </w:rPr>
+        <w:t>:</w:t>
+      </w:r>
+      <w:proofErr w:type="gramEnd"/>
+      <w:r>
+        <w:rPr>
+          <w:rFonts w:ascii="Menlo" w:eastAsia="Times New Roman" w:hAnsi="Menlo" w:cs="B Nazanin"/>
+          <w:i/>
+          <w:iCs/>
+          <w:color w:val="808080"/>
+          <w:sz w:val="24"/>
+          <w:szCs w:val="24"/>
+        </w:rPr>
+        <w:br/>
+        <w:t># Accuracy:  0.858</w:t>
+      </w:r>
+      <w:r>
+        <w:rPr>
+          <w:rFonts w:ascii="Menlo" w:eastAsia="Times New Roman" w:hAnsi="Menlo" w:cs="B Nazanin"/>
+          <w:i/>
+          <w:iCs/>
+          <w:color w:val="808080"/>
+          <w:sz w:val="24"/>
+          <w:szCs w:val="24"/>
+        </w:rPr>
+        <w:br/>
+        <w:t># Precision:  [0.91101695 0.91119691 0.78461538 0.82857143]</w:t>
+      </w:r>
+      <w:r>
+        <w:rPr>
+          <w:rFonts w:ascii="Menlo" w:eastAsia="Times New Roman" w:hAnsi="Menlo" w:cs="B Nazanin"/>
+          <w:i/>
+          <w:iCs/>
+          <w:color w:val="808080"/>
+          <w:sz w:val="24"/>
+          <w:szCs w:val="24"/>
+        </w:rPr>
+        <w:br/>
+        <w:t># Recall:  [0.86  0.944 0.816 0.812]</w:t>
+      </w:r>
+      <w:r>
+        <w:rPr>
+          <w:rFonts w:ascii="Menlo" w:eastAsia="Times New Roman" w:hAnsi="Menlo" w:cs="B Nazanin"/>
+          <w:i/>
+          <w:iCs/>
+          <w:color w:val="808080"/>
+          <w:sz w:val="24"/>
+          <w:szCs w:val="24"/>
+        </w:rPr>
+        <w:br/>
+        <w:t># F1:  [0.8847736625514404, 0.9273084479371315, 0.7999999999999999, 0.8202020202020203]</w:t>
+      </w:r>
+    </w:p>
+    <w:p>
+      <w:pPr>
+        <w:bidi/>
+        <w:jc w:val="both"/>
+        <w:rPr>
+          <w:rFonts w:cs="B Nazanin"/>
+          <w:sz w:val="26"/>
+          <w:szCs w:val="26"/>
+          <w:rtl/>
+          <w:lang w:bidi="fa-IR"/>
+        </w:rPr>
+      </w:pPr>
+      <w:r>
+        <w:rPr>
+          <w:rFonts w:cs="B Nazanin" w:hint="cs"/>
+          <w:sz w:val="26"/>
+          <w:szCs w:val="26"/>
+          <w:rtl/>
+          <w:lang w:bidi="fa-IR"/>
+        </w:rPr>
+        <w:lastRenderedPageBreak/>
+        <w:t xml:space="preserve">برای بخش دوم پروژه، ابتدا در فایل </w:t>
+      </w:r>
+      <w:proofErr w:type="spellStart"/>
+      <w:r>
+        <w:rPr>
+          <w:rFonts w:cs="B Nazanin"/>
+          <w:sz w:val="26"/>
+          <w:szCs w:val="26"/>
+          <w:lang w:bidi="fa-IR"/>
+        </w:rPr>
+        <w:t>tagging_untagged_files</w:t>
+      </w:r>
+      <w:proofErr w:type="spellEnd"/>
+      <w:r>
+        <w:rPr>
+          <w:rFonts w:cs="B Nazanin" w:hint="cs"/>
+          <w:sz w:val="26"/>
+          <w:szCs w:val="26"/>
+          <w:rtl/>
+          <w:lang w:bidi="fa-IR"/>
+        </w:rPr>
+        <w:t xml:space="preserve"> با گرفتن ایندکس فایل‌های انگلیسی فاز1 که قبلا آن ها را ذخیره کرده بودیم، وکتورهای این فایل‌ها را با استفاده از همان لیست کلمات فایل‌های </w:t>
+      </w:r>
+      <w:r>
+        <w:rPr>
+          <w:rFonts w:cs="B Nazanin"/>
+          <w:sz w:val="26"/>
+          <w:szCs w:val="26"/>
+          <w:lang w:bidi="fa-IR"/>
+        </w:rPr>
+        <w:t>train</w:t>
+      </w:r>
+      <w:r>
+        <w:rPr>
+          <w:rFonts w:cs="B Nazanin" w:hint="cs"/>
+          <w:sz w:val="26"/>
+          <w:szCs w:val="26"/>
+          <w:rtl/>
+          <w:lang w:bidi="fa-IR"/>
+        </w:rPr>
+        <w:t xml:space="preserve"> ساختیم. سپس با استفاده از یکی از سریع‌ترین و دقیق ترین پیش بینی کننده‌مان </w:t>
+      </w:r>
+      <w:r>
+        <w:rPr>
+          <w:rFonts w:cs="B Nazanin"/>
+          <w:sz w:val="26"/>
+          <w:szCs w:val="26"/>
+          <w:lang w:bidi="fa-IR"/>
+        </w:rPr>
+        <w:t xml:space="preserve">(random </w:t>
+      </w:r>
+      <w:proofErr w:type="spellStart"/>
+      <w:r>
+        <w:rPr>
+          <w:rFonts w:cs="B Nazanin"/>
+          <w:sz w:val="26"/>
+          <w:szCs w:val="26"/>
+          <w:lang w:bidi="fa-IR"/>
+        </w:rPr>
+        <w:t>forrest</w:t>
+      </w:r>
+      <w:proofErr w:type="spellEnd"/>
+      <w:r>
+        <w:rPr>
+          <w:rFonts w:cs="B Nazanin"/>
+          <w:sz w:val="26"/>
+          <w:szCs w:val="26"/>
+          <w:lang w:bidi="fa-IR"/>
+        </w:rPr>
+        <w:t>)</w:t>
+      </w:r>
+      <w:r>
+        <w:rPr>
+          <w:rFonts w:cs="B Nazanin" w:hint="cs"/>
+          <w:sz w:val="26"/>
+          <w:szCs w:val="26"/>
+          <w:rtl/>
+          <w:lang w:bidi="fa-IR"/>
+        </w:rPr>
+        <w:t xml:space="preserve">، تگ هایشان را پیش بینی کردیم (فایل ها دسته بندی شدند) و سپس این تگ‌ها را در </w:t>
+      </w:r>
+      <w:r>
+        <w:rPr>
+          <w:rFonts w:cs="B Nazanin"/>
+          <w:sz w:val="26"/>
+          <w:szCs w:val="26"/>
+          <w:lang w:bidi="fa-IR"/>
+        </w:rPr>
+        <w:t>phase1_tags.data</w:t>
+      </w:r>
+      <w:r>
+        <w:rPr>
+          <w:rFonts w:cs="B Nazanin" w:hint="cs"/>
+          <w:sz w:val="26"/>
+          <w:szCs w:val="26"/>
+          <w:rtl/>
+          <w:lang w:bidi="fa-IR"/>
+        </w:rPr>
+        <w:t xml:space="preserve"> ذخیره کردیم.</w:t>
+      </w:r>
+    </w:p>
+    <w:p>
+      <w:pPr>
+        <w:bidi/>
+        <w:jc w:val="both"/>
+        <w:rPr>
+          <w:rFonts w:cs="B Nazanin"/>
+          <w:sz w:val="26"/>
+          <w:szCs w:val="26"/>
+          <w:rtl/>
+          <w:lang w:bidi="fa-IR"/>
+        </w:rPr>
+      </w:pPr>
+      <w:r>
+        <w:rPr>
+          <w:rFonts w:cs="B Nazanin" w:hint="cs"/>
+          <w:sz w:val="26"/>
+          <w:szCs w:val="26"/>
+          <w:rtl/>
+          <w:lang w:bidi="fa-IR"/>
+        </w:rPr>
+        <w:t xml:space="preserve">سپس در بخش </w:t>
+      </w:r>
+      <w:r>
+        <w:rPr>
+          <w:rFonts w:cs="B Nazanin"/>
+          <w:sz w:val="26"/>
+          <w:szCs w:val="26"/>
+          <w:lang w:bidi="fa-IR"/>
+        </w:rPr>
+        <w:t>search</w:t>
+      </w:r>
+      <w:r>
+        <w:rPr>
+          <w:rFonts w:cs="B Nazanin" w:hint="cs"/>
+          <w:sz w:val="26"/>
+          <w:szCs w:val="26"/>
+          <w:rtl/>
+          <w:lang w:bidi="fa-IR"/>
+        </w:rPr>
+        <w:t xml:space="preserve"> فاز قبل امکان وارد کردن سابجکت برای سرچ انگلیسی را به صورت عددی را قرار دادیم. به این ترتیب هنگام بازیابی، شماره داک هایی که بازیابی شده‌اند را بر اساس تگ‌های </w:t>
+      </w:r>
+      <w:r>
+        <w:rPr>
+          <w:rFonts w:cs="B Nazanin"/>
+          <w:sz w:val="26"/>
+          <w:szCs w:val="26"/>
+          <w:lang w:bidi="fa-IR"/>
+        </w:rPr>
+        <w:t>phase1_tags.data</w:t>
+      </w:r>
+      <w:r>
+        <w:rPr>
+          <w:rFonts w:cs="B Nazanin" w:hint="cs"/>
+          <w:sz w:val="26"/>
+          <w:szCs w:val="26"/>
+          <w:rtl/>
+          <w:lang w:bidi="fa-IR"/>
+        </w:rPr>
+        <w:t xml:space="preserve"> فیلتر می‌کنیم و فقط داک‌هایی را که موضوع مورد نظر کاربر را دارند برمی‌گردانیم.</w:t>
+      </w:r>
     </w:p>
     <w:sectPr>
       <w:pgSz w:w="12240" w:h="15840"/>
@@ -941,6 +3749,54 @@
     <w:semiHidden/>
     <w:unhideWhenUsed/>
   </w:style>
+  <w:style w:type="paragraph" w:styleId="HTMLPreformatted">
+    <w:name w:val="HTML Preformatted"/>
+    <w:basedOn w:val="Normal"/>
+    <w:link w:val="HTMLPreformattedChar"/>
+    <w:uiPriority w:val="99"/>
+    <w:semiHidden/>
+    <w:unhideWhenUsed/>
+    <w:rsid w:val="00B60D14"/>
+    <w:pPr>
+      <w:tabs>
+        <w:tab w:val="left" w:pos="916"/>
+        <w:tab w:val="left" w:pos="1832"/>
+        <w:tab w:val="left" w:pos="2748"/>
+        <w:tab w:val="left" w:pos="3664"/>
+        <w:tab w:val="left" w:pos="4580"/>
+        <w:tab w:val="left" w:pos="5496"/>
+        <w:tab w:val="left" w:pos="6412"/>
+        <w:tab w:val="left" w:pos="7328"/>
+        <w:tab w:val="left" w:pos="8244"/>
+        <w:tab w:val="left" w:pos="9160"/>
+        <w:tab w:val="left" w:pos="10076"/>
+        <w:tab w:val="left" w:pos="10992"/>
+        <w:tab w:val="left" w:pos="11908"/>
+        <w:tab w:val="left" w:pos="12824"/>
+        <w:tab w:val="left" w:pos="13740"/>
+        <w:tab w:val="left" w:pos="14656"/>
+      </w:tabs>
+      <w:spacing w:after="0" w:line="240" w:lineRule="auto"/>
+    </w:pPr>
+    <w:rPr>
+      <w:rFonts w:ascii="Courier New" w:eastAsia="Times New Roman" w:hAnsi="Courier New" w:cs="Courier New"/>
+      <w:sz w:val="20"/>
+      <w:szCs w:val="20"/>
+    </w:rPr>
+  </w:style>
+  <w:style w:type="character" w:customStyle="1" w:styleId="HTMLPreformattedChar">
+    <w:name w:val="HTML Preformatted Char"/>
+    <w:basedOn w:val="DefaultParagraphFont"/>
+    <w:link w:val="HTMLPreformatted"/>
+    <w:uiPriority w:val="99"/>
+    <w:semiHidden/>
+    <w:rsid w:val="00B60D14"/>
+    <w:rPr>
+      <w:rFonts w:ascii="Courier New" w:eastAsia="Times New Roman" w:hAnsi="Courier New" w:cs="Courier New"/>
+      <w:sz w:val="20"/>
+      <w:szCs w:val="20"/>
+    </w:rPr>
+  </w:style>
 </w:styles>
 </file>
 

</xml_diff>